<commit_message>
Partie sur playwright terminée
</commit_message>
<xml_diff>
--- a/Tuto.docx
+++ b/Tuto.docx
@@ -69,7 +69,7 @@
       <w:r>
         <w:t xml:space="preserve">Ce tutoriel a été réalisé avec l’éditeur de code Visual Studio Code, c’est un éditeur gratuit très répandu. Téléchargement sur </w:t>
       </w:r>
-      <w:hyperlink r:id="rId5" w:history="1">
+      <w:hyperlink r:id="rId7" w:history="1">
         <w:r>
           <w:rPr>
             <w:rStyle w:val="Lienhypertexte"/>
@@ -171,7 +171,7 @@
                     <pic:cNvPicPr/>
                   </pic:nvPicPr>
                   <pic:blipFill>
-                    <a:blip r:embed="rId6"/>
+                    <a:blip r:embed="rId8"/>
                     <a:stretch>
                       <a:fillRect/>
                     </a:stretch>
@@ -290,7 +290,7 @@
                     <pic:cNvPicPr/>
                   </pic:nvPicPr>
                   <pic:blipFill>
-                    <a:blip r:embed="rId7"/>
+                    <a:blip r:embed="rId9"/>
                     <a:stretch>
                       <a:fillRect/>
                     </a:stretch>
@@ -330,7 +330,7 @@
       <w:r>
         <w:t xml:space="preserve">Le téléchargement est possible via le Microsoft Store : </w:t>
       </w:r>
-      <w:hyperlink r:id="rId8" w:history="1">
+      <w:hyperlink r:id="rId10" w:history="1">
         <w:r>
           <w:rPr>
             <w:rStyle w:val="Lienhypertexte"/>
@@ -343,7 +343,7 @@
       <w:r>
         <w:t xml:space="preserve">Ou sur le site web officiel : </w:t>
       </w:r>
-      <w:hyperlink r:id="rId9" w:history="1">
+      <w:hyperlink r:id="rId11" w:history="1">
         <w:r>
           <w:rPr>
             <w:rStyle w:val="Lienhypertexte"/>
@@ -442,7 +442,7 @@
                     <pic:cNvPicPr/>
                   </pic:nvPicPr>
                   <pic:blipFill>
-                    <a:blip r:embed="rId10"/>
+                    <a:blip r:embed="rId12"/>
                     <a:stretch>
                       <a:fillRect/>
                     </a:stretch>
@@ -465,7 +465,13 @@
     </w:p>
     <w:p>
       <w:r>
-        <w:t>Appelez ce fichier « _test.py ».</w:t>
+        <w:t>Appelez ce fichier « test</w:t>
+      </w:r>
+      <w:r>
+        <w:t>_playwright</w:t>
+      </w:r>
+      <w:r>
+        <w:t>.py ».</w:t>
       </w:r>
     </w:p>
     <w:p>
@@ -568,7 +574,7 @@
                     <pic:cNvPicPr/>
                   </pic:nvPicPr>
                   <pic:blipFill>
-                    <a:blip r:embed="rId11"/>
+                    <a:blip r:embed="rId13"/>
                     <a:stretch>
                       <a:fillRect/>
                     </a:stretch>
@@ -684,7 +690,7 @@
                     <pic:cNvPicPr/>
                   </pic:nvPicPr>
                   <pic:blipFill>
-                    <a:blip r:embed="rId12"/>
+                    <a:blip r:embed="rId14"/>
                     <a:stretch>
                       <a:fillRect/>
                     </a:stretch>
@@ -711,8 +717,13 @@
         <w:t xml:space="preserve">Afin de tester si python fonctionne bien, codez cette ligne, </w:t>
       </w:r>
       <w:r>
-        <w:t>la fonction print</w:t>
-      </w:r>
+        <w:t xml:space="preserve">la fonction </w:t>
+      </w:r>
+      <w:proofErr w:type="spellStart"/>
+      <w:r>
+        <w:t>print</w:t>
+      </w:r>
+      <w:proofErr w:type="spellEnd"/>
       <w:r>
         <w:t xml:space="preserve"> sert à afficher du texte</w:t>
       </w:r>
@@ -760,17 +771,32 @@
           <w:szCs w:val="20"/>
         </w:rPr>
       </w:pPr>
-      <w:r>
-        <w:rPr>
-          <w:b/>
-          <w:bCs/>
-          <w:i/>
-          <w:iCs/>
-          <w:sz w:val="20"/>
-          <w:szCs w:val="20"/>
-        </w:rPr>
-        <w:t>print(</w:t>
-      </w:r>
+      <w:proofErr w:type="spellStart"/>
+      <w:proofErr w:type="gramStart"/>
+      <w:r>
+        <w:rPr>
+          <w:b/>
+          <w:bCs/>
+          <w:i/>
+          <w:iCs/>
+          <w:sz w:val="20"/>
+          <w:szCs w:val="20"/>
+        </w:rPr>
+        <w:t>print</w:t>
+      </w:r>
+      <w:proofErr w:type="spellEnd"/>
+      <w:r>
+        <w:rPr>
+          <w:b/>
+          <w:bCs/>
+          <w:i/>
+          <w:iCs/>
+          <w:sz w:val="20"/>
+          <w:szCs w:val="20"/>
+        </w:rPr>
+        <w:t>(</w:t>
+      </w:r>
+      <w:proofErr w:type="gramEnd"/>
       <w:r>
         <w:rPr>
           <w:b/>
@@ -878,7 +904,7 @@
                     <pic:cNvPicPr/>
                   </pic:nvPicPr>
                   <pic:blipFill>
-                    <a:blip r:embed="rId13"/>
+                    <a:blip r:embed="rId15"/>
                     <a:stretch>
                       <a:fillRect/>
                     </a:stretch>
@@ -924,7 +950,7 @@
                 <wp:cNvGraphicFramePr/>
                 <a:graphic xmlns:a="http://schemas.openxmlformats.org/drawingml/2006/main">
                   <a:graphicData uri="http://schemas.microsoft.com/office/word/2010/wordprocessingInk">
-                    <w14:contentPart bwMode="auto" r:id="rId14">
+                    <w14:contentPart bwMode="auto" r:id="rId16">
                       <w14:nvContentPartPr>
                         <w14:cNvContentPartPr/>
                       </w14:nvContentPartPr>
@@ -960,7 +986,7 @@
                 <o:lock v:ext="edit" aspectratio="t"/>
               </v:shapetype>
               <v:shape id="Encre 8" o:spid="_x0000_s1026" type="#_x0000_t75" style="position:absolute;margin-left:8.95pt;margin-top:50.9pt;width:65.3pt;height:1.45pt;z-index:251674624;visibility:visible;mso-wrap-style:square;mso-wrap-distance-left:9pt;mso-wrap-distance-top:0;mso-wrap-distance-right:9pt;mso-wrap-distance-bottom:0;mso-position-horizontal:absolute;mso-position-horizontal-relative:text;mso-position-vertical:absolute;mso-position-vertical-relative:text" o:gfxdata="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">
-                <v:imagedata r:id="rId15" o:title=""/>
+                <v:imagedata r:id="rId17" o:title=""/>
               </v:shape>
             </w:pict>
           </mc:Fallback>
@@ -983,7 +1009,7 @@
                     <pic:cNvPicPr/>
                   </pic:nvPicPr>
                   <pic:blipFill>
-                    <a:blip r:embed="rId16"/>
+                    <a:blip r:embed="rId18"/>
                     <a:stretch>
                       <a:fillRect/>
                     </a:stretch>
@@ -1109,7 +1135,7 @@
                     <pic:cNvPicPr/>
                   </pic:nvPicPr>
                   <pic:blipFill>
-                    <a:blip r:embed="rId17"/>
+                    <a:blip r:embed="rId19"/>
                     <a:stretch>
                       <a:fillRect/>
                     </a:stretch>
@@ -1227,7 +1253,7 @@
                     <pic:cNvPicPr/>
                   </pic:nvPicPr>
                   <pic:blipFill rotWithShape="1">
-                    <a:blip r:embed="rId18"/>
+                    <a:blip r:embed="rId20"/>
                     <a:srcRect l="-1" r="10254"/>
                     <a:stretch>
                       <a:fillRect/>
@@ -1280,7 +1306,7 @@
                     <pic:cNvPicPr/>
                   </pic:nvPicPr>
                   <pic:blipFill>
-                    <a:blip r:embed="rId19"/>
+                    <a:blip r:embed="rId21"/>
                     <a:stretch>
                       <a:fillRect/>
                     </a:stretch>
@@ -1320,26 +1346,100 @@
           <w:szCs w:val="20"/>
         </w:rPr>
       </w:pPr>
-      <w:r>
-        <w:rPr>
-          <w:b/>
-          <w:bCs/>
-          <w:i/>
-          <w:iCs/>
-          <w:sz w:val="20"/>
-          <w:szCs w:val="20"/>
-        </w:rPr>
-        <w:t>python -m venv venv</w:t>
-      </w:r>
-    </w:p>
-    <w:p>
-      <w:r>
-        <w:t>Cette commande signifie que l'on veut créer un environnement virtuel (venv) et qu'on lui donne venv comme nom.</w:t>
-      </w:r>
-    </w:p>
-    <w:p>
-      <w:r>
-        <w:t>Pour utiliser la venv il suffit d'entrer cette commande :</w:t>
+      <w:proofErr w:type="gramStart"/>
+      <w:r>
+        <w:rPr>
+          <w:b/>
+          <w:bCs/>
+          <w:i/>
+          <w:iCs/>
+          <w:sz w:val="20"/>
+          <w:szCs w:val="20"/>
+        </w:rPr>
+        <w:t>python</w:t>
+      </w:r>
+      <w:proofErr w:type="gramEnd"/>
+      <w:r>
+        <w:rPr>
+          <w:b/>
+          <w:bCs/>
+          <w:i/>
+          <w:iCs/>
+          <w:sz w:val="20"/>
+          <w:szCs w:val="20"/>
+        </w:rPr>
+        <w:t xml:space="preserve"> -m </w:t>
+      </w:r>
+      <w:proofErr w:type="spellStart"/>
+      <w:r>
+        <w:rPr>
+          <w:b/>
+          <w:bCs/>
+          <w:i/>
+          <w:iCs/>
+          <w:sz w:val="20"/>
+          <w:szCs w:val="20"/>
+        </w:rPr>
+        <w:t>venv</w:t>
+      </w:r>
+      <w:proofErr w:type="spellEnd"/>
+      <w:r>
+        <w:rPr>
+          <w:b/>
+          <w:bCs/>
+          <w:i/>
+          <w:iCs/>
+          <w:sz w:val="20"/>
+          <w:szCs w:val="20"/>
+        </w:rPr>
+        <w:t xml:space="preserve"> </w:t>
+      </w:r>
+      <w:proofErr w:type="spellStart"/>
+      <w:r>
+        <w:rPr>
+          <w:b/>
+          <w:bCs/>
+          <w:i/>
+          <w:iCs/>
+          <w:sz w:val="20"/>
+          <w:szCs w:val="20"/>
+        </w:rPr>
+        <w:t>venv</w:t>
+      </w:r>
+      <w:proofErr w:type="spellEnd"/>
+    </w:p>
+    <w:p>
+      <w:r>
+        <w:t>Cette commande signifie que l'on veut créer un environnement virtuel (</w:t>
+      </w:r>
+      <w:proofErr w:type="spellStart"/>
+      <w:r>
+        <w:t>venv</w:t>
+      </w:r>
+      <w:proofErr w:type="spellEnd"/>
+      <w:r>
+        <w:t xml:space="preserve">) et qu'on lui donne </w:t>
+      </w:r>
+      <w:proofErr w:type="spellStart"/>
+      <w:r>
+        <w:t>venv</w:t>
+      </w:r>
+      <w:proofErr w:type="spellEnd"/>
+      <w:r>
+        <w:t xml:space="preserve"> comme nom.</w:t>
+      </w:r>
+    </w:p>
+    <w:p>
+      <w:r>
+        <w:t xml:space="preserve">Pour utiliser la </w:t>
+      </w:r>
+      <w:proofErr w:type="spellStart"/>
+      <w:r>
+        <w:t>venv</w:t>
+      </w:r>
+      <w:proofErr w:type="spellEnd"/>
+      <w:r>
+        <w:t xml:space="preserve"> il suffit d'entrer cette commande :</w:t>
       </w:r>
     </w:p>
     <w:p>
@@ -1353,17 +1453,45 @@
           <w:szCs w:val="20"/>
         </w:rPr>
       </w:pPr>
-      <w:r>
-        <w:rPr>
-          <w:b/>
-          <w:bCs/>
-          <w:i/>
-          <w:iCs/>
-          <w:sz w:val="20"/>
-          <w:szCs w:val="20"/>
-        </w:rPr>
-        <w:t>venv\Scripts\Activate</w:t>
-      </w:r>
+      <w:proofErr w:type="spellStart"/>
+      <w:proofErr w:type="gramStart"/>
+      <w:r>
+        <w:rPr>
+          <w:b/>
+          <w:bCs/>
+          <w:i/>
+          <w:iCs/>
+          <w:sz w:val="20"/>
+          <w:szCs w:val="20"/>
+        </w:rPr>
+        <w:t>venv</w:t>
+      </w:r>
+      <w:proofErr w:type="spellEnd"/>
+      <w:proofErr w:type="gramEnd"/>
+      <w:r>
+        <w:rPr>
+          <w:b/>
+          <w:bCs/>
+          <w:i/>
+          <w:iCs/>
+          <w:sz w:val="20"/>
+          <w:szCs w:val="20"/>
+        </w:rPr>
+        <w:t>\Scripts\</w:t>
+      </w:r>
+      <w:proofErr w:type="spellStart"/>
+      <w:r>
+        <w:rPr>
+          <w:b/>
+          <w:bCs/>
+          <w:i/>
+          <w:iCs/>
+          <w:sz w:val="20"/>
+          <w:szCs w:val="20"/>
+        </w:rPr>
+        <w:t>Activate</w:t>
+      </w:r>
+      <w:proofErr w:type="spellEnd"/>
     </w:p>
     <w:p/>
     <w:p>
@@ -1382,17 +1510,69 @@
           <w:szCs w:val="20"/>
         </w:rPr>
       </w:pPr>
-      <w:r>
-        <w:rPr>
-          <w:b/>
-          <w:bCs/>
-          <w:i/>
-          <w:iCs/>
-          <w:sz w:val="20"/>
-          <w:szCs w:val="20"/>
-        </w:rPr>
-        <w:t>pip install pytest</w:t>
-      </w:r>
+      <w:proofErr w:type="spellStart"/>
+      <w:proofErr w:type="gramStart"/>
+      <w:r>
+        <w:rPr>
+          <w:b/>
+          <w:bCs/>
+          <w:i/>
+          <w:iCs/>
+          <w:sz w:val="20"/>
+          <w:szCs w:val="20"/>
+        </w:rPr>
+        <w:t>pip</w:t>
+      </w:r>
+      <w:proofErr w:type="spellEnd"/>
+      <w:proofErr w:type="gramEnd"/>
+      <w:r>
+        <w:rPr>
+          <w:b/>
+          <w:bCs/>
+          <w:i/>
+          <w:iCs/>
+          <w:sz w:val="20"/>
+          <w:szCs w:val="20"/>
+        </w:rPr>
+        <w:t xml:space="preserve"> </w:t>
+      </w:r>
+      <w:proofErr w:type="spellStart"/>
+      <w:r>
+        <w:rPr>
+          <w:b/>
+          <w:bCs/>
+          <w:i/>
+          <w:iCs/>
+          <w:sz w:val="20"/>
+          <w:szCs w:val="20"/>
+        </w:rPr>
+        <w:t>install</w:t>
+      </w:r>
+      <w:proofErr w:type="spellEnd"/>
+      <w:r>
+        <w:rPr>
+          <w:b/>
+          <w:bCs/>
+          <w:i/>
+          <w:iCs/>
+          <w:sz w:val="20"/>
+          <w:szCs w:val="20"/>
+        </w:rPr>
+        <w:t xml:space="preserve"> </w:t>
+      </w:r>
+      <w:proofErr w:type="spellStart"/>
+      <w:r>
+        <w:rPr>
+          <w:b/>
+          <w:bCs/>
+          <w:i/>
+          <w:iCs/>
+          <w:sz w:val="20"/>
+          <w:szCs w:val="20"/>
+        </w:rPr>
+        <w:t>pytest</w:t>
+      </w:r>
+      <w:proofErr w:type="spellEnd"/>
     </w:p>
     <w:p>
       <w:r>
@@ -1449,13 +1629,45 @@
       </w:r>
     </w:p>
     <w:p>
+      <w:pPr>
+        <w:rPr>
+          <w:lang w:val="en-GB"/>
+        </w:rPr>
+      </w:pPr>
       <w:r>
         <w:lastRenderedPageBreak/>
         <w:t xml:space="preserve">Avant de pouvoir utiliser Playwright, il faut l’installer et télécharger les navigateurs nécessaires. </w:t>
       </w:r>
-      <w:r>
-        <w:t>Utilisez les commandes :</w:t>
-      </w:r>
+      <w:proofErr w:type="spellStart"/>
+      <w:r>
+        <w:rPr>
+          <w:lang w:val="en-GB"/>
+        </w:rPr>
+        <w:t>Utilisez</w:t>
+      </w:r>
+      <w:proofErr w:type="spellEnd"/>
+      <w:r>
+        <w:rPr>
+          <w:lang w:val="en-GB"/>
+        </w:rPr>
+        <w:t xml:space="preserve"> les </w:t>
+      </w:r>
+      <w:proofErr w:type="spellStart"/>
+      <w:proofErr w:type="gramStart"/>
+      <w:r>
+        <w:rPr>
+          <w:lang w:val="en-GB"/>
+        </w:rPr>
+        <w:t>commandes</w:t>
+      </w:r>
+      <w:proofErr w:type="spellEnd"/>
+      <w:r>
+        <w:rPr>
+          <w:lang w:val="en-GB"/>
+        </w:rPr>
+        <w:t xml:space="preserve"> :</w:t>
+      </w:r>
+      <w:proofErr w:type="gramEnd"/>
     </w:p>
     <w:p>
       <w:pPr>
@@ -1466,6 +1678,7 @@
           <w:iCs/>
           <w:sz w:val="20"/>
           <w:szCs w:val="20"/>
+          <w:lang w:val="en-GB"/>
         </w:rPr>
       </w:pPr>
       <w:r>
@@ -1476,6 +1689,7 @@
           <w:iCs/>
           <w:sz w:val="20"/>
           <w:szCs w:val="20"/>
+          <w:lang w:val="en-GB"/>
         </w:rPr>
         <w:t>pip install playwright</w:t>
       </w:r>
@@ -1489,18 +1703,34 @@
           <w:iCs/>
           <w:sz w:val="20"/>
           <w:szCs w:val="20"/>
+          <w:lang w:val="en-GB"/>
         </w:rPr>
       </w:pPr>
-      <w:r>
-        <w:rPr>
-          <w:b/>
-          <w:bCs/>
-          <w:i/>
-          <w:iCs/>
-          <w:sz w:val="20"/>
-          <w:szCs w:val="20"/>
-        </w:rPr>
-        <w:t>playwright install</w:t>
+      <w:proofErr w:type="gramStart"/>
+      <w:r>
+        <w:rPr>
+          <w:b/>
+          <w:bCs/>
+          <w:i/>
+          <w:iCs/>
+          <w:sz w:val="20"/>
+          <w:szCs w:val="20"/>
+          <w:lang w:val="en-GB"/>
+        </w:rPr>
+        <w:t>playwright</w:t>
+      </w:r>
+      <w:proofErr w:type="gramEnd"/>
+      <w:r>
+        <w:rPr>
+          <w:b/>
+          <w:bCs/>
+          <w:i/>
+          <w:iCs/>
+          <w:sz w:val="20"/>
+          <w:szCs w:val="20"/>
+          <w:lang w:val="en-GB"/>
+        </w:rPr>
+        <w:t xml:space="preserve"> install</w:t>
       </w:r>
     </w:p>
     <w:p>
@@ -1512,6 +1742,7 @@
           <w:iCs/>
           <w:sz w:val="20"/>
           <w:szCs w:val="20"/>
+          <w:lang w:val="en-GB"/>
         </w:rPr>
       </w:pPr>
       <w:r>
@@ -1522,8 +1753,35 @@
           <w:iCs/>
           <w:sz w:val="20"/>
           <w:szCs w:val="20"/>
-        </w:rPr>
-        <w:t>pip install pytest-playwright</w:t>
+          <w:lang w:val="en-GB"/>
+        </w:rPr>
+        <w:t xml:space="preserve">pip install </w:t>
+      </w:r>
+      <w:proofErr w:type="spellStart"/>
+      <w:r>
+        <w:rPr>
+          <w:b/>
+          <w:bCs/>
+          <w:i/>
+          <w:iCs/>
+          <w:sz w:val="20"/>
+          <w:szCs w:val="20"/>
+          <w:lang w:val="en-GB"/>
+        </w:rPr>
+        <w:t>pytest</w:t>
+      </w:r>
+      <w:proofErr w:type="spellEnd"/>
+      <w:r>
+        <w:rPr>
+          <w:b/>
+          <w:bCs/>
+          <w:i/>
+          <w:iCs/>
+          <w:sz w:val="20"/>
+          <w:szCs w:val="20"/>
+          <w:lang w:val="en-GB"/>
+        </w:rPr>
+        <w:t>-playwright</w:t>
       </w:r>
     </w:p>
     <w:p>
@@ -1632,7 +1890,47 @@
           <w:szCs w:val="20"/>
           <w:lang w:val="en-GB"/>
         </w:rPr>
-        <w:t>from playwright.sync_api import Page, expect</w:t>
+        <w:t xml:space="preserve">from </w:t>
+      </w:r>
+      <w:proofErr w:type="spellStart"/>
+      <w:proofErr w:type="gramStart"/>
+      <w:r>
+        <w:rPr>
+          <w:b/>
+          <w:bCs/>
+          <w:i/>
+          <w:iCs/>
+          <w:sz w:val="20"/>
+          <w:szCs w:val="20"/>
+          <w:lang w:val="en-GB"/>
+        </w:rPr>
+        <w:t>playwright.sync</w:t>
+      </w:r>
+      <w:proofErr w:type="gramEnd"/>
+      <w:r>
+        <w:rPr>
+          <w:b/>
+          <w:bCs/>
+          <w:i/>
+          <w:iCs/>
+          <w:sz w:val="20"/>
+          <w:szCs w:val="20"/>
+          <w:lang w:val="en-GB"/>
+        </w:rPr>
+        <w:t>_api</w:t>
+      </w:r>
+      <w:proofErr w:type="spellEnd"/>
+      <w:r>
+        <w:rPr>
+          <w:b/>
+          <w:bCs/>
+          <w:i/>
+          <w:iCs/>
+          <w:sz w:val="20"/>
+          <w:szCs w:val="20"/>
+          <w:lang w:val="en-GB"/>
+        </w:rPr>
+        <w:t xml:space="preserve"> import Page, expect</w:t>
       </w:r>
     </w:p>
     <w:p>
@@ -1659,17 +1957,93 @@
           <w:szCs w:val="20"/>
         </w:rPr>
       </w:pPr>
-      <w:r>
-        <w:rPr>
-          <w:b/>
-          <w:bCs/>
-          <w:i/>
-          <w:iCs/>
-          <w:sz w:val="20"/>
-          <w:szCs w:val="20"/>
-        </w:rPr>
-        <w:t>def test_recherche_wikipedia(page: Page):</w:t>
-      </w:r>
+      <w:proofErr w:type="spellStart"/>
+      <w:proofErr w:type="gramStart"/>
+      <w:r>
+        <w:rPr>
+          <w:b/>
+          <w:bCs/>
+          <w:i/>
+          <w:iCs/>
+          <w:sz w:val="20"/>
+          <w:szCs w:val="20"/>
+        </w:rPr>
+        <w:t>def</w:t>
+      </w:r>
+      <w:proofErr w:type="spellEnd"/>
+      <w:proofErr w:type="gramEnd"/>
+      <w:r>
+        <w:rPr>
+          <w:b/>
+          <w:bCs/>
+          <w:i/>
+          <w:iCs/>
+          <w:sz w:val="20"/>
+          <w:szCs w:val="20"/>
+        </w:rPr>
+        <w:t xml:space="preserve"> </w:t>
+      </w:r>
+      <w:proofErr w:type="spellStart"/>
+      <w:r>
+        <w:rPr>
+          <w:b/>
+          <w:bCs/>
+          <w:i/>
+          <w:iCs/>
+          <w:sz w:val="20"/>
+          <w:szCs w:val="20"/>
+        </w:rPr>
+        <w:t>test_recherche_</w:t>
+      </w:r>
+      <w:proofErr w:type="gramStart"/>
+      <w:r>
+        <w:rPr>
+          <w:b/>
+          <w:bCs/>
+          <w:i/>
+          <w:iCs/>
+          <w:sz w:val="20"/>
+          <w:szCs w:val="20"/>
+        </w:rPr>
+        <w:t>wikipedia</w:t>
+      </w:r>
+      <w:proofErr w:type="spellEnd"/>
+      <w:r>
+        <w:rPr>
+          <w:b/>
+          <w:bCs/>
+          <w:i/>
+          <w:iCs/>
+          <w:sz w:val="20"/>
+          <w:szCs w:val="20"/>
+        </w:rPr>
+        <w:t>(page:</w:t>
+      </w:r>
+      <w:proofErr w:type="gramEnd"/>
+      <w:r>
+        <w:rPr>
+          <w:b/>
+          <w:bCs/>
+          <w:i/>
+          <w:iCs/>
+          <w:sz w:val="20"/>
+          <w:szCs w:val="20"/>
+        </w:rPr>
+        <w:t xml:space="preserve"> Page</w:t>
+      </w:r>
+      <w:proofErr w:type="gramStart"/>
+      <w:r>
+        <w:rPr>
+          <w:b/>
+          <w:bCs/>
+          <w:i/>
+          <w:iCs/>
+          <w:sz w:val="20"/>
+          <w:szCs w:val="20"/>
+        </w:rPr>
+        <w:t>):</w:t>
+      </w:r>
+      <w:proofErr w:type="gramEnd"/>
     </w:p>
     <w:p>
       <w:pPr>
@@ -1691,7 +2065,33 @@
           <w:sz w:val="20"/>
           <w:szCs w:val="20"/>
         </w:rPr>
-        <w:t>    page.goto("https://fr.wikipedia.org")</w:t>
+        <w:t xml:space="preserve">    </w:t>
+      </w:r>
+      <w:proofErr w:type="spellStart"/>
+      <w:proofErr w:type="gramStart"/>
+      <w:r>
+        <w:rPr>
+          <w:b/>
+          <w:bCs/>
+          <w:i/>
+          <w:iCs/>
+          <w:sz w:val="20"/>
+          <w:szCs w:val="20"/>
+        </w:rPr>
+        <w:t>page.goto</w:t>
+      </w:r>
+      <w:proofErr w:type="spellEnd"/>
+      <w:proofErr w:type="gramEnd"/>
+      <w:r>
+        <w:rPr>
+          <w:b/>
+          <w:bCs/>
+          <w:i/>
+          <w:iCs/>
+          <w:sz w:val="20"/>
+          <w:szCs w:val="20"/>
+        </w:rPr>
+        <w:t>("https://fr.wikipedia.org")</w:t>
       </w:r>
     </w:p>
     <w:p>
@@ -1726,9 +2126,204 @@
           <w:iCs/>
           <w:sz w:val="20"/>
           <w:szCs w:val="20"/>
-          <w:lang w:val="en-GB"/>
-        </w:rPr>
-        <w:t>    expect(page.get_by_role("searchbox", name="Rechercher sur Wikipédia")).to_be_visible()</w:t>
+        </w:rPr>
+        <w:t xml:space="preserve">    </w:t>
+      </w:r>
+      <w:proofErr w:type="gramStart"/>
+      <w:r>
+        <w:rPr>
+          <w:b/>
+          <w:bCs/>
+          <w:i/>
+          <w:iCs/>
+          <w:sz w:val="20"/>
+          <w:szCs w:val="20"/>
+          <w:lang w:val="en-GB"/>
+        </w:rPr>
+        <w:t>expect(</w:t>
+      </w:r>
+      <w:proofErr w:type="spellStart"/>
+      <w:proofErr w:type="gramEnd"/>
+      <w:r>
+        <w:rPr>
+          <w:b/>
+          <w:bCs/>
+          <w:i/>
+          <w:iCs/>
+          <w:sz w:val="20"/>
+          <w:szCs w:val="20"/>
+          <w:lang w:val="en-GB"/>
+        </w:rPr>
+        <w:t>page.get_by_</w:t>
+      </w:r>
+      <w:proofErr w:type="gramStart"/>
+      <w:r>
+        <w:rPr>
+          <w:b/>
+          <w:bCs/>
+          <w:i/>
+          <w:iCs/>
+          <w:sz w:val="20"/>
+          <w:szCs w:val="20"/>
+          <w:lang w:val="en-GB"/>
+        </w:rPr>
+        <w:t>role</w:t>
+      </w:r>
+      <w:proofErr w:type="spellEnd"/>
+      <w:r>
+        <w:rPr>
+          <w:b/>
+          <w:bCs/>
+          <w:i/>
+          <w:iCs/>
+          <w:sz w:val="20"/>
+          <w:szCs w:val="20"/>
+          <w:lang w:val="en-GB"/>
+        </w:rPr>
+        <w:t>(</w:t>
+      </w:r>
+      <w:proofErr w:type="gramEnd"/>
+      <w:r>
+        <w:rPr>
+          <w:b/>
+          <w:bCs/>
+          <w:i/>
+          <w:iCs/>
+          <w:sz w:val="20"/>
+          <w:szCs w:val="20"/>
+          <w:lang w:val="en-GB"/>
+        </w:rPr>
+        <w:t>"</w:t>
+      </w:r>
+      <w:proofErr w:type="spellStart"/>
+      <w:r>
+        <w:rPr>
+          <w:b/>
+          <w:bCs/>
+          <w:i/>
+          <w:iCs/>
+          <w:sz w:val="20"/>
+          <w:szCs w:val="20"/>
+          <w:lang w:val="en-GB"/>
+        </w:rPr>
+        <w:t>searchbox</w:t>
+      </w:r>
+      <w:proofErr w:type="spellEnd"/>
+      <w:r>
+        <w:rPr>
+          <w:b/>
+          <w:bCs/>
+          <w:i/>
+          <w:iCs/>
+          <w:sz w:val="20"/>
+          <w:szCs w:val="20"/>
+          <w:lang w:val="en-GB"/>
+        </w:rPr>
+        <w:t>", name="</w:t>
+      </w:r>
+      <w:proofErr w:type="spellStart"/>
+      <w:r>
+        <w:rPr>
+          <w:b/>
+          <w:bCs/>
+          <w:i/>
+          <w:iCs/>
+          <w:sz w:val="20"/>
+          <w:szCs w:val="20"/>
+          <w:lang w:val="en-GB"/>
+        </w:rPr>
+        <w:t>Rechercher</w:t>
+      </w:r>
+      <w:proofErr w:type="spellEnd"/>
+      <w:r>
+        <w:rPr>
+          <w:b/>
+          <w:bCs/>
+          <w:i/>
+          <w:iCs/>
+          <w:sz w:val="20"/>
+          <w:szCs w:val="20"/>
+          <w:lang w:val="en-GB"/>
+        </w:rPr>
+        <w:t xml:space="preserve"> sur </w:t>
+      </w:r>
+      <w:proofErr w:type="spellStart"/>
+      <w:r>
+        <w:rPr>
+          <w:b/>
+          <w:bCs/>
+          <w:i/>
+          <w:iCs/>
+          <w:sz w:val="20"/>
+          <w:szCs w:val="20"/>
+          <w:lang w:val="en-GB"/>
+        </w:rPr>
+        <w:t>Wikipédia</w:t>
+      </w:r>
+      <w:proofErr w:type="spellEnd"/>
+      <w:r>
+        <w:rPr>
+          <w:b/>
+          <w:bCs/>
+          <w:i/>
+          <w:iCs/>
+          <w:sz w:val="20"/>
+          <w:szCs w:val="20"/>
+          <w:lang w:val="en-GB"/>
+        </w:rPr>
+        <w:t>")).</w:t>
+      </w:r>
+      <w:proofErr w:type="spellStart"/>
+      <w:r>
+        <w:rPr>
+          <w:b/>
+          <w:bCs/>
+          <w:i/>
+          <w:iCs/>
+          <w:sz w:val="20"/>
+          <w:szCs w:val="20"/>
+          <w:lang w:val="en-GB"/>
+        </w:rPr>
+        <w:t>to_be_</w:t>
+      </w:r>
+      <w:proofErr w:type="gramStart"/>
+      <w:r>
+        <w:rPr>
+          <w:b/>
+          <w:bCs/>
+          <w:i/>
+          <w:iCs/>
+          <w:sz w:val="20"/>
+          <w:szCs w:val="20"/>
+          <w:lang w:val="en-GB"/>
+        </w:rPr>
+        <w:t>visible</w:t>
+      </w:r>
+      <w:proofErr w:type="spellEnd"/>
+      <w:r>
+        <w:rPr>
+          <w:b/>
+          <w:bCs/>
+          <w:i/>
+          <w:iCs/>
+          <w:sz w:val="20"/>
+          <w:szCs w:val="20"/>
+          <w:lang w:val="en-GB"/>
+        </w:rPr>
+        <w:t>(</w:t>
+      </w:r>
+      <w:proofErr w:type="gramEnd"/>
+      <w:r>
+        <w:rPr>
+          <w:b/>
+          <w:bCs/>
+          <w:i/>
+          <w:iCs/>
+          <w:sz w:val="20"/>
+          <w:szCs w:val="20"/>
+          <w:lang w:val="en-GB"/>
+        </w:rPr>
+        <w:t>)</w:t>
       </w:r>
     </w:p>
     <w:p>
@@ -1753,7 +2348,151 @@
           <w:szCs w:val="20"/>
           <w:lang w:val="en-GB"/>
         </w:rPr>
-        <w:t>    expect(page.get_by_role("button", name="Rechercher")).to_be_visible()</w:t>
+        <w:t xml:space="preserve">    </w:t>
+      </w:r>
+      <w:proofErr w:type="gramStart"/>
+      <w:r>
+        <w:rPr>
+          <w:b/>
+          <w:bCs/>
+          <w:i/>
+          <w:iCs/>
+          <w:sz w:val="20"/>
+          <w:szCs w:val="20"/>
+          <w:lang w:val="en-GB"/>
+        </w:rPr>
+        <w:t>expect(</w:t>
+      </w:r>
+      <w:proofErr w:type="spellStart"/>
+      <w:proofErr w:type="gramEnd"/>
+      <w:r>
+        <w:rPr>
+          <w:b/>
+          <w:bCs/>
+          <w:i/>
+          <w:iCs/>
+          <w:sz w:val="20"/>
+          <w:szCs w:val="20"/>
+          <w:lang w:val="en-GB"/>
+        </w:rPr>
+        <w:t>page.get_by_</w:t>
+      </w:r>
+      <w:proofErr w:type="gramStart"/>
+      <w:r>
+        <w:rPr>
+          <w:b/>
+          <w:bCs/>
+          <w:i/>
+          <w:iCs/>
+          <w:sz w:val="20"/>
+          <w:szCs w:val="20"/>
+          <w:lang w:val="en-GB"/>
+        </w:rPr>
+        <w:t>role</w:t>
+      </w:r>
+      <w:proofErr w:type="spellEnd"/>
+      <w:r>
+        <w:rPr>
+          <w:b/>
+          <w:bCs/>
+          <w:i/>
+          <w:iCs/>
+          <w:sz w:val="20"/>
+          <w:szCs w:val="20"/>
+          <w:lang w:val="en-GB"/>
+        </w:rPr>
+        <w:t>(</w:t>
+      </w:r>
+      <w:proofErr w:type="gramEnd"/>
+      <w:r>
+        <w:rPr>
+          <w:b/>
+          <w:bCs/>
+          <w:i/>
+          <w:iCs/>
+          <w:sz w:val="20"/>
+          <w:szCs w:val="20"/>
+          <w:lang w:val="en-GB"/>
+        </w:rPr>
+        <w:t>"button", name="</w:t>
+      </w:r>
+      <w:proofErr w:type="spellStart"/>
+      <w:r>
+        <w:rPr>
+          <w:b/>
+          <w:bCs/>
+          <w:i/>
+          <w:iCs/>
+          <w:sz w:val="20"/>
+          <w:szCs w:val="20"/>
+          <w:lang w:val="en-GB"/>
+        </w:rPr>
+        <w:t>Rechercher</w:t>
+      </w:r>
+      <w:proofErr w:type="spellEnd"/>
+      <w:r>
+        <w:rPr>
+          <w:b/>
+          <w:bCs/>
+          <w:i/>
+          <w:iCs/>
+          <w:sz w:val="20"/>
+          <w:szCs w:val="20"/>
+          <w:lang w:val="en-GB"/>
+        </w:rPr>
+        <w:t>")).</w:t>
+      </w:r>
+      <w:proofErr w:type="spellStart"/>
+      <w:r>
+        <w:rPr>
+          <w:b/>
+          <w:bCs/>
+          <w:i/>
+          <w:iCs/>
+          <w:sz w:val="20"/>
+          <w:szCs w:val="20"/>
+          <w:lang w:val="en-GB"/>
+        </w:rPr>
+        <w:t>to_be_</w:t>
+      </w:r>
+      <w:proofErr w:type="gramStart"/>
+      <w:r>
+        <w:rPr>
+          <w:b/>
+          <w:bCs/>
+          <w:i/>
+          <w:iCs/>
+          <w:sz w:val="20"/>
+          <w:szCs w:val="20"/>
+          <w:lang w:val="en-GB"/>
+        </w:rPr>
+        <w:t>visible</w:t>
+      </w:r>
+      <w:proofErr w:type="spellEnd"/>
+      <w:r>
+        <w:rPr>
+          <w:b/>
+          <w:bCs/>
+          <w:i/>
+          <w:iCs/>
+          <w:sz w:val="20"/>
+          <w:szCs w:val="20"/>
+          <w:lang w:val="en-GB"/>
+        </w:rPr>
+        <w:t>(</w:t>
+      </w:r>
+      <w:proofErr w:type="gramEnd"/>
+      <w:r>
+        <w:rPr>
+          <w:b/>
+          <w:bCs/>
+          <w:i/>
+          <w:iCs/>
+          <w:sz w:val="20"/>
+          <w:szCs w:val="20"/>
+          <w:lang w:val="en-GB"/>
+        </w:rPr>
+        <w:t>)</w:t>
       </w:r>
     </w:p>
     <w:p>
@@ -1791,7 +2530,163 @@
           <w:szCs w:val="20"/>
           <w:lang w:val="en-GB"/>
         </w:rPr>
-        <w:t>    page.get_by_role("searchbox", name="Rechercher sur Wikipédia").click()</w:t>
+        <w:t xml:space="preserve">    </w:t>
+      </w:r>
+      <w:proofErr w:type="spellStart"/>
+      <w:r>
+        <w:rPr>
+          <w:b/>
+          <w:bCs/>
+          <w:i/>
+          <w:iCs/>
+          <w:sz w:val="20"/>
+          <w:szCs w:val="20"/>
+          <w:lang w:val="en-GB"/>
+        </w:rPr>
+        <w:t>page.get_by_</w:t>
+      </w:r>
+      <w:proofErr w:type="gramStart"/>
+      <w:r>
+        <w:rPr>
+          <w:b/>
+          <w:bCs/>
+          <w:i/>
+          <w:iCs/>
+          <w:sz w:val="20"/>
+          <w:szCs w:val="20"/>
+          <w:lang w:val="en-GB"/>
+        </w:rPr>
+        <w:t>role</w:t>
+      </w:r>
+      <w:proofErr w:type="spellEnd"/>
+      <w:r>
+        <w:rPr>
+          <w:b/>
+          <w:bCs/>
+          <w:i/>
+          <w:iCs/>
+          <w:sz w:val="20"/>
+          <w:szCs w:val="20"/>
+          <w:lang w:val="en-GB"/>
+        </w:rPr>
+        <w:t>(</w:t>
+      </w:r>
+      <w:proofErr w:type="gramEnd"/>
+      <w:r>
+        <w:rPr>
+          <w:b/>
+          <w:bCs/>
+          <w:i/>
+          <w:iCs/>
+          <w:sz w:val="20"/>
+          <w:szCs w:val="20"/>
+          <w:lang w:val="en-GB"/>
+        </w:rPr>
+        <w:t>"</w:t>
+      </w:r>
+      <w:proofErr w:type="spellStart"/>
+      <w:r>
+        <w:rPr>
+          <w:b/>
+          <w:bCs/>
+          <w:i/>
+          <w:iCs/>
+          <w:sz w:val="20"/>
+          <w:szCs w:val="20"/>
+          <w:lang w:val="en-GB"/>
+        </w:rPr>
+        <w:t>searchbox</w:t>
+      </w:r>
+      <w:proofErr w:type="spellEnd"/>
+      <w:r>
+        <w:rPr>
+          <w:b/>
+          <w:bCs/>
+          <w:i/>
+          <w:iCs/>
+          <w:sz w:val="20"/>
+          <w:szCs w:val="20"/>
+          <w:lang w:val="en-GB"/>
+        </w:rPr>
+        <w:t>", name="</w:t>
+      </w:r>
+      <w:proofErr w:type="spellStart"/>
+      <w:r>
+        <w:rPr>
+          <w:b/>
+          <w:bCs/>
+          <w:i/>
+          <w:iCs/>
+          <w:sz w:val="20"/>
+          <w:szCs w:val="20"/>
+          <w:lang w:val="en-GB"/>
+        </w:rPr>
+        <w:t>Rechercher</w:t>
+      </w:r>
+      <w:proofErr w:type="spellEnd"/>
+      <w:r>
+        <w:rPr>
+          <w:b/>
+          <w:bCs/>
+          <w:i/>
+          <w:iCs/>
+          <w:sz w:val="20"/>
+          <w:szCs w:val="20"/>
+          <w:lang w:val="en-GB"/>
+        </w:rPr>
+        <w:t xml:space="preserve"> sur </w:t>
+      </w:r>
+      <w:proofErr w:type="spellStart"/>
+      <w:r>
+        <w:rPr>
+          <w:b/>
+          <w:bCs/>
+          <w:i/>
+          <w:iCs/>
+          <w:sz w:val="20"/>
+          <w:szCs w:val="20"/>
+          <w:lang w:val="en-GB"/>
+        </w:rPr>
+        <w:t>Wikipédia</w:t>
+      </w:r>
+      <w:proofErr w:type="spellEnd"/>
+      <w:r>
+        <w:rPr>
+          <w:b/>
+          <w:bCs/>
+          <w:i/>
+          <w:iCs/>
+          <w:sz w:val="20"/>
+          <w:szCs w:val="20"/>
+          <w:lang w:val="en-GB"/>
+        </w:rPr>
+        <w:t>"</w:t>
+      </w:r>
+      <w:proofErr w:type="gramStart"/>
+      <w:r>
+        <w:rPr>
+          <w:b/>
+          <w:bCs/>
+          <w:i/>
+          <w:iCs/>
+          <w:sz w:val="20"/>
+          <w:szCs w:val="20"/>
+          <w:lang w:val="en-GB"/>
+        </w:rPr>
+        <w:t>).click</w:t>
+      </w:r>
+      <w:proofErr w:type="gramEnd"/>
+      <w:r>
+        <w:rPr>
+          <w:b/>
+          <w:bCs/>
+          <w:i/>
+          <w:iCs/>
+          <w:sz w:val="20"/>
+          <w:szCs w:val="20"/>
+          <w:lang w:val="en-GB"/>
+        </w:rPr>
+        <w:t>()</w:t>
       </w:r>
     </w:p>
     <w:p>
@@ -1816,7 +2711,163 @@
           <w:szCs w:val="20"/>
           <w:lang w:val="en-GB"/>
         </w:rPr>
-        <w:t>    page.get_by_role("searchbox", name="Rechercher sur Wikipédia").fill("Python")</w:t>
+        <w:t xml:space="preserve">    </w:t>
+      </w:r>
+      <w:proofErr w:type="spellStart"/>
+      <w:r>
+        <w:rPr>
+          <w:b/>
+          <w:bCs/>
+          <w:i/>
+          <w:iCs/>
+          <w:sz w:val="20"/>
+          <w:szCs w:val="20"/>
+          <w:lang w:val="en-GB"/>
+        </w:rPr>
+        <w:t>page.get_by_</w:t>
+      </w:r>
+      <w:proofErr w:type="gramStart"/>
+      <w:r>
+        <w:rPr>
+          <w:b/>
+          <w:bCs/>
+          <w:i/>
+          <w:iCs/>
+          <w:sz w:val="20"/>
+          <w:szCs w:val="20"/>
+          <w:lang w:val="en-GB"/>
+        </w:rPr>
+        <w:t>role</w:t>
+      </w:r>
+      <w:proofErr w:type="spellEnd"/>
+      <w:r>
+        <w:rPr>
+          <w:b/>
+          <w:bCs/>
+          <w:i/>
+          <w:iCs/>
+          <w:sz w:val="20"/>
+          <w:szCs w:val="20"/>
+          <w:lang w:val="en-GB"/>
+        </w:rPr>
+        <w:t>(</w:t>
+      </w:r>
+      <w:proofErr w:type="gramEnd"/>
+      <w:r>
+        <w:rPr>
+          <w:b/>
+          <w:bCs/>
+          <w:i/>
+          <w:iCs/>
+          <w:sz w:val="20"/>
+          <w:szCs w:val="20"/>
+          <w:lang w:val="en-GB"/>
+        </w:rPr>
+        <w:t>"</w:t>
+      </w:r>
+      <w:proofErr w:type="spellStart"/>
+      <w:r>
+        <w:rPr>
+          <w:b/>
+          <w:bCs/>
+          <w:i/>
+          <w:iCs/>
+          <w:sz w:val="20"/>
+          <w:szCs w:val="20"/>
+          <w:lang w:val="en-GB"/>
+        </w:rPr>
+        <w:t>searchbox</w:t>
+      </w:r>
+      <w:proofErr w:type="spellEnd"/>
+      <w:r>
+        <w:rPr>
+          <w:b/>
+          <w:bCs/>
+          <w:i/>
+          <w:iCs/>
+          <w:sz w:val="20"/>
+          <w:szCs w:val="20"/>
+          <w:lang w:val="en-GB"/>
+        </w:rPr>
+        <w:t>", name="</w:t>
+      </w:r>
+      <w:proofErr w:type="spellStart"/>
+      <w:r>
+        <w:rPr>
+          <w:b/>
+          <w:bCs/>
+          <w:i/>
+          <w:iCs/>
+          <w:sz w:val="20"/>
+          <w:szCs w:val="20"/>
+          <w:lang w:val="en-GB"/>
+        </w:rPr>
+        <w:t>Rechercher</w:t>
+      </w:r>
+      <w:proofErr w:type="spellEnd"/>
+      <w:r>
+        <w:rPr>
+          <w:b/>
+          <w:bCs/>
+          <w:i/>
+          <w:iCs/>
+          <w:sz w:val="20"/>
+          <w:szCs w:val="20"/>
+          <w:lang w:val="en-GB"/>
+        </w:rPr>
+        <w:t xml:space="preserve"> sur </w:t>
+      </w:r>
+      <w:proofErr w:type="spellStart"/>
+      <w:r>
+        <w:rPr>
+          <w:b/>
+          <w:bCs/>
+          <w:i/>
+          <w:iCs/>
+          <w:sz w:val="20"/>
+          <w:szCs w:val="20"/>
+          <w:lang w:val="en-GB"/>
+        </w:rPr>
+        <w:t>Wikipédia</w:t>
+      </w:r>
+      <w:proofErr w:type="spellEnd"/>
+      <w:r>
+        <w:rPr>
+          <w:b/>
+          <w:bCs/>
+          <w:i/>
+          <w:iCs/>
+          <w:sz w:val="20"/>
+          <w:szCs w:val="20"/>
+          <w:lang w:val="en-GB"/>
+        </w:rPr>
+        <w:t>"</w:t>
+      </w:r>
+      <w:proofErr w:type="gramStart"/>
+      <w:r>
+        <w:rPr>
+          <w:b/>
+          <w:bCs/>
+          <w:i/>
+          <w:iCs/>
+          <w:sz w:val="20"/>
+          <w:szCs w:val="20"/>
+          <w:lang w:val="en-GB"/>
+        </w:rPr>
+        <w:t>).fill</w:t>
+      </w:r>
+      <w:proofErr w:type="gramEnd"/>
+      <w:r>
+        <w:rPr>
+          <w:b/>
+          <w:bCs/>
+          <w:i/>
+          <w:iCs/>
+          <w:sz w:val="20"/>
+          <w:szCs w:val="20"/>
+          <w:lang w:val="en-GB"/>
+        </w:rPr>
+        <w:t>("Python")</w:t>
       </w:r>
     </w:p>
     <w:p>
@@ -1854,7 +2905,111 @@
           <w:szCs w:val="20"/>
           <w:lang w:val="en-GB"/>
         </w:rPr>
-        <w:t>    page.get_by_role("button", name="Rechercher").click()</w:t>
+        <w:t xml:space="preserve">    </w:t>
+      </w:r>
+      <w:proofErr w:type="spellStart"/>
+      <w:r>
+        <w:rPr>
+          <w:b/>
+          <w:bCs/>
+          <w:i/>
+          <w:iCs/>
+          <w:sz w:val="20"/>
+          <w:szCs w:val="20"/>
+          <w:lang w:val="en-GB"/>
+        </w:rPr>
+        <w:t>page.get_by_</w:t>
+      </w:r>
+      <w:proofErr w:type="gramStart"/>
+      <w:r>
+        <w:rPr>
+          <w:b/>
+          <w:bCs/>
+          <w:i/>
+          <w:iCs/>
+          <w:sz w:val="20"/>
+          <w:szCs w:val="20"/>
+          <w:lang w:val="en-GB"/>
+        </w:rPr>
+        <w:t>role</w:t>
+      </w:r>
+      <w:proofErr w:type="spellEnd"/>
+      <w:r>
+        <w:rPr>
+          <w:b/>
+          <w:bCs/>
+          <w:i/>
+          <w:iCs/>
+          <w:sz w:val="20"/>
+          <w:szCs w:val="20"/>
+          <w:lang w:val="en-GB"/>
+        </w:rPr>
+        <w:t>(</w:t>
+      </w:r>
+      <w:proofErr w:type="gramEnd"/>
+      <w:r>
+        <w:rPr>
+          <w:b/>
+          <w:bCs/>
+          <w:i/>
+          <w:iCs/>
+          <w:sz w:val="20"/>
+          <w:szCs w:val="20"/>
+          <w:lang w:val="en-GB"/>
+        </w:rPr>
+        <w:t>"button", name="</w:t>
+      </w:r>
+      <w:proofErr w:type="spellStart"/>
+      <w:r>
+        <w:rPr>
+          <w:b/>
+          <w:bCs/>
+          <w:i/>
+          <w:iCs/>
+          <w:sz w:val="20"/>
+          <w:szCs w:val="20"/>
+          <w:lang w:val="en-GB"/>
+        </w:rPr>
+        <w:t>Rechercher</w:t>
+      </w:r>
+      <w:proofErr w:type="spellEnd"/>
+      <w:r>
+        <w:rPr>
+          <w:b/>
+          <w:bCs/>
+          <w:i/>
+          <w:iCs/>
+          <w:sz w:val="20"/>
+          <w:szCs w:val="20"/>
+          <w:lang w:val="en-GB"/>
+        </w:rPr>
+        <w:t>"</w:t>
+      </w:r>
+      <w:proofErr w:type="gramStart"/>
+      <w:r>
+        <w:rPr>
+          <w:b/>
+          <w:bCs/>
+          <w:i/>
+          <w:iCs/>
+          <w:sz w:val="20"/>
+          <w:szCs w:val="20"/>
+          <w:lang w:val="en-GB"/>
+        </w:rPr>
+        <w:t>).click</w:t>
+      </w:r>
+      <w:proofErr w:type="gramEnd"/>
+      <w:r>
+        <w:rPr>
+          <w:b/>
+          <w:bCs/>
+          <w:i/>
+          <w:iCs/>
+          <w:sz w:val="20"/>
+          <w:szCs w:val="20"/>
+          <w:lang w:val="en-GB"/>
+        </w:rPr>
+        <w:t>()</w:t>
       </w:r>
     </w:p>
     <w:p>
@@ -1892,7 +3047,87 @@
           <w:szCs w:val="20"/>
           <w:lang w:val="en-GB"/>
         </w:rPr>
-        <w:t>    expect(page.locator("#firstHeading")).to_contain_text("Python")</w:t>
+        <w:t>    expect(</w:t>
+      </w:r>
+      <w:proofErr w:type="spellStart"/>
+      <w:proofErr w:type="gramStart"/>
+      <w:r>
+        <w:rPr>
+          <w:b/>
+          <w:bCs/>
+          <w:i/>
+          <w:iCs/>
+          <w:sz w:val="20"/>
+          <w:szCs w:val="20"/>
+          <w:lang w:val="en-GB"/>
+        </w:rPr>
+        <w:t>page.locator</w:t>
+      </w:r>
+      <w:proofErr w:type="spellEnd"/>
+      <w:proofErr w:type="gramEnd"/>
+      <w:r>
+        <w:rPr>
+          <w:b/>
+          <w:bCs/>
+          <w:i/>
+          <w:iCs/>
+          <w:sz w:val="20"/>
+          <w:szCs w:val="20"/>
+          <w:lang w:val="en-GB"/>
+        </w:rPr>
+        <w:t>("#</w:t>
+      </w:r>
+      <w:proofErr w:type="spellStart"/>
+      <w:r>
+        <w:rPr>
+          <w:b/>
+          <w:bCs/>
+          <w:i/>
+          <w:iCs/>
+          <w:sz w:val="20"/>
+          <w:szCs w:val="20"/>
+          <w:lang w:val="en-GB"/>
+        </w:rPr>
+        <w:t>firstHeading</w:t>
+      </w:r>
+      <w:proofErr w:type="spellEnd"/>
+      <w:r>
+        <w:rPr>
+          <w:b/>
+          <w:bCs/>
+          <w:i/>
+          <w:iCs/>
+          <w:sz w:val="20"/>
+          <w:szCs w:val="20"/>
+          <w:lang w:val="en-GB"/>
+        </w:rPr>
+        <w:t>")).</w:t>
+      </w:r>
+      <w:proofErr w:type="spellStart"/>
+      <w:r>
+        <w:rPr>
+          <w:b/>
+          <w:bCs/>
+          <w:i/>
+          <w:iCs/>
+          <w:sz w:val="20"/>
+          <w:szCs w:val="20"/>
+          <w:lang w:val="en-GB"/>
+        </w:rPr>
+        <w:t>to_contain_text</w:t>
+      </w:r>
+      <w:proofErr w:type="spellEnd"/>
+      <w:r>
+        <w:rPr>
+          <w:b/>
+          <w:bCs/>
+          <w:i/>
+          <w:iCs/>
+          <w:sz w:val="20"/>
+          <w:szCs w:val="20"/>
+          <w:lang w:val="en-GB"/>
+        </w:rPr>
+        <w:t>("Python")</w:t>
       </w:r>
     </w:p>
     <w:p>
@@ -1912,13 +3147,11 @@
       <w:pPr>
         <w:rPr>
           <w:u w:val="single"/>
-          <w:lang w:val="en-GB"/>
         </w:rPr>
       </w:pPr>
       <w:r>
         <w:rPr>
           <w:u w:val="single"/>
-          <w:lang w:val="en-GB"/>
         </w:rPr>
         <w:lastRenderedPageBreak/>
         <w:t>Explication du code :</w:t>
@@ -1933,21 +3166,84 @@
           <w:iCs/>
           <w:sz w:val="20"/>
           <w:szCs w:val="20"/>
-          <w:lang w:val="en-GB"/>
         </w:rPr>
       </w:pPr>
-      <w:r>
-        <w:rPr>
-          <w:b/>
-          <w:bCs/>
-          <w:i/>
-          <w:iCs/>
-          <w:sz w:val="20"/>
-          <w:szCs w:val="20"/>
-          <w:lang w:val="en-GB"/>
-        </w:rPr>
-        <w:t>from playwright.sync_api import Page, expect</w:t>
-      </w:r>
+      <w:proofErr w:type="spellStart"/>
+      <w:proofErr w:type="gramStart"/>
+      <w:r>
+        <w:rPr>
+          <w:b/>
+          <w:bCs/>
+          <w:i/>
+          <w:iCs/>
+          <w:sz w:val="20"/>
+          <w:szCs w:val="20"/>
+        </w:rPr>
+        <w:t>from</w:t>
+      </w:r>
+      <w:proofErr w:type="spellEnd"/>
+      <w:proofErr w:type="gramEnd"/>
+      <w:r>
+        <w:rPr>
+          <w:b/>
+          <w:bCs/>
+          <w:i/>
+          <w:iCs/>
+          <w:sz w:val="20"/>
+          <w:szCs w:val="20"/>
+        </w:rPr>
+        <w:t xml:space="preserve"> </w:t>
+      </w:r>
+      <w:proofErr w:type="spellStart"/>
+      <w:proofErr w:type="gramStart"/>
+      <w:r>
+        <w:rPr>
+          <w:b/>
+          <w:bCs/>
+          <w:i/>
+          <w:iCs/>
+          <w:sz w:val="20"/>
+          <w:szCs w:val="20"/>
+        </w:rPr>
+        <w:t>playwright.sync</w:t>
+      </w:r>
+      <w:proofErr w:type="gramEnd"/>
+      <w:r>
+        <w:rPr>
+          <w:b/>
+          <w:bCs/>
+          <w:i/>
+          <w:iCs/>
+          <w:sz w:val="20"/>
+          <w:szCs w:val="20"/>
+        </w:rPr>
+        <w:t>_api</w:t>
+      </w:r>
+      <w:proofErr w:type="spellEnd"/>
+      <w:r>
+        <w:rPr>
+          <w:b/>
+          <w:bCs/>
+          <w:i/>
+          <w:iCs/>
+          <w:sz w:val="20"/>
+          <w:szCs w:val="20"/>
+        </w:rPr>
+        <w:t xml:space="preserve"> import Page, </w:t>
+      </w:r>
+      <w:proofErr w:type="spellStart"/>
+      <w:r>
+        <w:rPr>
+          <w:b/>
+          <w:bCs/>
+          <w:i/>
+          <w:iCs/>
+          <w:sz w:val="20"/>
+          <w:szCs w:val="20"/>
+        </w:rPr>
+        <w:t>expect</w:t>
+      </w:r>
+      <w:proofErr w:type="spellEnd"/>
     </w:p>
     <w:p>
       <w:r>
@@ -1988,6 +3284,7 @@
       <w:r>
         <w:t xml:space="preserve">et </w:t>
       </w:r>
+      <w:proofErr w:type="spellStart"/>
       <w:r>
         <w:rPr>
           <w:b/>
@@ -1999,6 +3296,7 @@
         </w:rPr>
         <w:t>expect</w:t>
       </w:r>
+      <w:proofErr w:type="spellEnd"/>
       <w:r>
         <w:rPr>
           <w:sz w:val="20"/>
@@ -2009,6 +3307,7 @@
       <w:r>
         <w:t>depuis (</w:t>
       </w:r>
+      <w:proofErr w:type="spellStart"/>
       <w:r>
         <w:rPr>
           <w:b/>
@@ -2020,23 +3319,44 @@
         </w:rPr>
         <w:t>from</w:t>
       </w:r>
-      <w:r>
-        <w:t>) la bibliothèque playwright</w:t>
-      </w:r>
+      <w:proofErr w:type="spellEnd"/>
+      <w:r>
+        <w:t xml:space="preserve">) la bibliothèque </w:t>
+      </w:r>
+      <w:proofErr w:type="spellStart"/>
+      <w:r>
+        <w:t>playwright</w:t>
+      </w:r>
+      <w:proofErr w:type="spellEnd"/>
       <w:r>
         <w:t xml:space="preserve"> (</w:t>
       </w:r>
-      <w:r>
-        <w:rPr>
-          <w:b/>
-          <w:bCs/>
-          <w:i/>
-          <w:iCs/>
-          <w:sz w:val="20"/>
-          <w:szCs w:val="20"/>
-        </w:rPr>
-        <w:t>playwright.sync_api</w:t>
-      </w:r>
+      <w:proofErr w:type="spellStart"/>
+      <w:proofErr w:type="gramStart"/>
+      <w:r>
+        <w:rPr>
+          <w:b/>
+          <w:bCs/>
+          <w:i/>
+          <w:iCs/>
+          <w:sz w:val="20"/>
+          <w:szCs w:val="20"/>
+        </w:rPr>
+        <w:t>playwright.sync</w:t>
+      </w:r>
+      <w:proofErr w:type="gramEnd"/>
+      <w:r>
+        <w:rPr>
+          <w:b/>
+          <w:bCs/>
+          <w:i/>
+          <w:iCs/>
+          <w:sz w:val="20"/>
+          <w:szCs w:val="20"/>
+        </w:rPr>
+        <w:t>_api</w:t>
+      </w:r>
+      <w:proofErr w:type="spellEnd"/>
       <w:r>
         <w:t>).</w:t>
       </w:r>
@@ -2054,22 +3374,99 @@
           <w:szCs w:val="20"/>
         </w:rPr>
       </w:pPr>
-      <w:r>
-        <w:rPr>
-          <w:b/>
-          <w:bCs/>
-          <w:i/>
-          <w:iCs/>
-          <w:sz w:val="20"/>
-          <w:szCs w:val="20"/>
-        </w:rPr>
-        <w:t>def test_recherche_wikipedia(page: Page):</w:t>
-      </w:r>
+      <w:proofErr w:type="spellStart"/>
+      <w:proofErr w:type="gramStart"/>
+      <w:r>
+        <w:rPr>
+          <w:b/>
+          <w:bCs/>
+          <w:i/>
+          <w:iCs/>
+          <w:sz w:val="20"/>
+          <w:szCs w:val="20"/>
+        </w:rPr>
+        <w:t>def</w:t>
+      </w:r>
+      <w:proofErr w:type="spellEnd"/>
+      <w:proofErr w:type="gramEnd"/>
+      <w:r>
+        <w:rPr>
+          <w:b/>
+          <w:bCs/>
+          <w:i/>
+          <w:iCs/>
+          <w:sz w:val="20"/>
+          <w:szCs w:val="20"/>
+        </w:rPr>
+        <w:t xml:space="preserve"> </w:t>
+      </w:r>
+      <w:proofErr w:type="spellStart"/>
+      <w:r>
+        <w:rPr>
+          <w:b/>
+          <w:bCs/>
+          <w:i/>
+          <w:iCs/>
+          <w:sz w:val="20"/>
+          <w:szCs w:val="20"/>
+        </w:rPr>
+        <w:t>test_recherche_</w:t>
+      </w:r>
+      <w:proofErr w:type="gramStart"/>
+      <w:r>
+        <w:rPr>
+          <w:b/>
+          <w:bCs/>
+          <w:i/>
+          <w:iCs/>
+          <w:sz w:val="20"/>
+          <w:szCs w:val="20"/>
+        </w:rPr>
+        <w:t>wikipedia</w:t>
+      </w:r>
+      <w:proofErr w:type="spellEnd"/>
+      <w:r>
+        <w:rPr>
+          <w:b/>
+          <w:bCs/>
+          <w:i/>
+          <w:iCs/>
+          <w:sz w:val="20"/>
+          <w:szCs w:val="20"/>
+        </w:rPr>
+        <w:t>(page:</w:t>
+      </w:r>
+      <w:proofErr w:type="gramEnd"/>
+      <w:r>
+        <w:rPr>
+          <w:b/>
+          <w:bCs/>
+          <w:i/>
+          <w:iCs/>
+          <w:sz w:val="20"/>
+          <w:szCs w:val="20"/>
+        </w:rPr>
+        <w:t xml:space="preserve"> Page</w:t>
+      </w:r>
+      <w:proofErr w:type="gramStart"/>
+      <w:r>
+        <w:rPr>
+          <w:b/>
+          <w:bCs/>
+          <w:i/>
+          <w:iCs/>
+          <w:sz w:val="20"/>
+          <w:szCs w:val="20"/>
+        </w:rPr>
+        <w:t>):</w:t>
+      </w:r>
+      <w:proofErr w:type="gramEnd"/>
     </w:p>
     <w:p>
       <w:r>
         <w:t>Cette ligne définit (</w:t>
       </w:r>
+      <w:proofErr w:type="spellStart"/>
       <w:r>
         <w:rPr>
           <w:b/>
@@ -2081,8 +3478,17 @@
         </w:rPr>
         <w:t>def</w:t>
       </w:r>
-      <w:r>
-        <w:t xml:space="preserve">) une fonction de test nommée test_recherche_wikipedia, qui prend en paramètre </w:t>
+      <w:proofErr w:type="spellEnd"/>
+      <w:r>
+        <w:t xml:space="preserve">) une fonction de test nommée </w:t>
+      </w:r>
+      <w:proofErr w:type="spellStart"/>
+      <w:r>
+        <w:t>test_recherche_wikipedia</w:t>
+      </w:r>
+      <w:proofErr w:type="spellEnd"/>
+      <w:r>
+        <w:t xml:space="preserve">, qui prend en paramètre </w:t>
       </w:r>
       <w:r>
         <w:rPr>
@@ -2121,22 +3527,38 @@
       </w:r>
     </w:p>
     <w:p>
-      <w:r>
-        <w:rPr>
-          <w:b/>
-          <w:bCs/>
-          <w:i/>
-          <w:iCs/>
-          <w:sz w:val="20"/>
-          <w:szCs w:val="20"/>
-        </w:rPr>
-        <w:t>page.goto("https://fr.wikipedia.org")</w:t>
+      <w:proofErr w:type="spellStart"/>
+      <w:proofErr w:type="gramStart"/>
+      <w:r>
+        <w:rPr>
+          <w:b/>
+          <w:bCs/>
+          <w:i/>
+          <w:iCs/>
+          <w:sz w:val="20"/>
+          <w:szCs w:val="20"/>
+        </w:rPr>
+        <w:t>page.goto</w:t>
+      </w:r>
+      <w:proofErr w:type="spellEnd"/>
+      <w:proofErr w:type="gramEnd"/>
+      <w:r>
+        <w:rPr>
+          <w:b/>
+          <w:bCs/>
+          <w:i/>
+          <w:iCs/>
+          <w:sz w:val="20"/>
+          <w:szCs w:val="20"/>
+        </w:rPr>
+        <w:t>("https://fr.wikipedia.org")</w:t>
       </w:r>
     </w:p>
     <w:p>
       <w:r>
         <w:t>Cette ligne permet d’ouvrir la page (</w:t>
       </w:r>
+      <w:proofErr w:type="spellStart"/>
       <w:r>
         <w:rPr>
           <w:b/>
@@ -2148,6 +3570,7 @@
         </w:rPr>
         <w:t>goto</w:t>
       </w:r>
+      <w:proofErr w:type="spellEnd"/>
       <w:r>
         <w:t>) du site Wikipédia en français dans le navigateur.</w:t>
       </w:r>
@@ -2158,23 +3581,208 @@
           <w:lang w:val="en-GB"/>
         </w:rPr>
       </w:pPr>
-      <w:r>
-        <w:rPr>
-          <w:b/>
-          <w:bCs/>
-          <w:i/>
-          <w:iCs/>
-          <w:sz w:val="20"/>
-          <w:szCs w:val="20"/>
-          <w:lang w:val="en-GB"/>
-        </w:rPr>
-        <w:t>expect(page.get_by_role("searchbox", name="Rechercher sur Wikipédia")).to_be_visible()</w:t>
+      <w:proofErr w:type="gramStart"/>
+      <w:r>
+        <w:rPr>
+          <w:b/>
+          <w:bCs/>
+          <w:i/>
+          <w:iCs/>
+          <w:sz w:val="20"/>
+          <w:szCs w:val="20"/>
+          <w:lang w:val="en-GB"/>
+        </w:rPr>
+        <w:t>expect(</w:t>
+      </w:r>
+      <w:proofErr w:type="spellStart"/>
+      <w:proofErr w:type="gramEnd"/>
+      <w:r>
+        <w:rPr>
+          <w:b/>
+          <w:bCs/>
+          <w:i/>
+          <w:iCs/>
+          <w:sz w:val="20"/>
+          <w:szCs w:val="20"/>
+          <w:lang w:val="en-GB"/>
+        </w:rPr>
+        <w:t>page.get_by_</w:t>
+      </w:r>
+      <w:proofErr w:type="gramStart"/>
+      <w:r>
+        <w:rPr>
+          <w:b/>
+          <w:bCs/>
+          <w:i/>
+          <w:iCs/>
+          <w:sz w:val="20"/>
+          <w:szCs w:val="20"/>
+          <w:lang w:val="en-GB"/>
+        </w:rPr>
+        <w:t>role</w:t>
+      </w:r>
+      <w:proofErr w:type="spellEnd"/>
+      <w:r>
+        <w:rPr>
+          <w:b/>
+          <w:bCs/>
+          <w:i/>
+          <w:iCs/>
+          <w:sz w:val="20"/>
+          <w:szCs w:val="20"/>
+          <w:lang w:val="en-GB"/>
+        </w:rPr>
+        <w:t>(</w:t>
+      </w:r>
+      <w:proofErr w:type="gramEnd"/>
+      <w:r>
+        <w:rPr>
+          <w:b/>
+          <w:bCs/>
+          <w:i/>
+          <w:iCs/>
+          <w:sz w:val="20"/>
+          <w:szCs w:val="20"/>
+          <w:lang w:val="en-GB"/>
+        </w:rPr>
+        <w:t>"</w:t>
+      </w:r>
+      <w:proofErr w:type="spellStart"/>
+      <w:r>
+        <w:rPr>
+          <w:b/>
+          <w:bCs/>
+          <w:i/>
+          <w:iCs/>
+          <w:sz w:val="20"/>
+          <w:szCs w:val="20"/>
+          <w:lang w:val="en-GB"/>
+        </w:rPr>
+        <w:t>searchbox</w:t>
+      </w:r>
+      <w:proofErr w:type="spellEnd"/>
+      <w:r>
+        <w:rPr>
+          <w:b/>
+          <w:bCs/>
+          <w:i/>
+          <w:iCs/>
+          <w:sz w:val="20"/>
+          <w:szCs w:val="20"/>
+          <w:lang w:val="en-GB"/>
+        </w:rPr>
+        <w:t>", name="</w:t>
+      </w:r>
+      <w:proofErr w:type="spellStart"/>
+      <w:r>
+        <w:rPr>
+          <w:b/>
+          <w:bCs/>
+          <w:i/>
+          <w:iCs/>
+          <w:sz w:val="20"/>
+          <w:szCs w:val="20"/>
+          <w:lang w:val="en-GB"/>
+        </w:rPr>
+        <w:t>Rechercher</w:t>
+      </w:r>
+      <w:proofErr w:type="spellEnd"/>
+      <w:r>
+        <w:rPr>
+          <w:b/>
+          <w:bCs/>
+          <w:i/>
+          <w:iCs/>
+          <w:sz w:val="20"/>
+          <w:szCs w:val="20"/>
+          <w:lang w:val="en-GB"/>
+        </w:rPr>
+        <w:t xml:space="preserve"> sur </w:t>
+      </w:r>
+      <w:proofErr w:type="spellStart"/>
+      <w:r>
+        <w:rPr>
+          <w:b/>
+          <w:bCs/>
+          <w:i/>
+          <w:iCs/>
+          <w:sz w:val="20"/>
+          <w:szCs w:val="20"/>
+          <w:lang w:val="en-GB"/>
+        </w:rPr>
+        <w:t>Wikipédia</w:t>
+      </w:r>
+      <w:proofErr w:type="spellEnd"/>
+      <w:r>
+        <w:rPr>
+          <w:b/>
+          <w:bCs/>
+          <w:i/>
+          <w:iCs/>
+          <w:sz w:val="20"/>
+          <w:szCs w:val="20"/>
+          <w:lang w:val="en-GB"/>
+        </w:rPr>
+        <w:t>")).</w:t>
+      </w:r>
+      <w:proofErr w:type="spellStart"/>
+      <w:r>
+        <w:rPr>
+          <w:b/>
+          <w:bCs/>
+          <w:i/>
+          <w:iCs/>
+          <w:sz w:val="20"/>
+          <w:szCs w:val="20"/>
+          <w:lang w:val="en-GB"/>
+        </w:rPr>
+        <w:t>to_be_</w:t>
+      </w:r>
+      <w:proofErr w:type="gramStart"/>
+      <w:r>
+        <w:rPr>
+          <w:b/>
+          <w:bCs/>
+          <w:i/>
+          <w:iCs/>
+          <w:sz w:val="20"/>
+          <w:szCs w:val="20"/>
+          <w:lang w:val="en-GB"/>
+        </w:rPr>
+        <w:t>visible</w:t>
+      </w:r>
+      <w:proofErr w:type="spellEnd"/>
+      <w:r>
+        <w:rPr>
+          <w:b/>
+          <w:bCs/>
+          <w:i/>
+          <w:iCs/>
+          <w:sz w:val="20"/>
+          <w:szCs w:val="20"/>
+          <w:lang w:val="en-GB"/>
+        </w:rPr>
+        <w:t>(</w:t>
+      </w:r>
+      <w:proofErr w:type="gramEnd"/>
+      <w:r>
+        <w:rPr>
+          <w:b/>
+          <w:bCs/>
+          <w:i/>
+          <w:iCs/>
+          <w:sz w:val="20"/>
+          <w:szCs w:val="20"/>
+          <w:lang w:val="en-GB"/>
+        </w:rPr>
+        <w:t>)</w:t>
       </w:r>
     </w:p>
     <w:p>
       <w:r>
         <w:t>Cette ligne attend (</w:t>
       </w:r>
+      <w:proofErr w:type="spellStart"/>
       <w:r>
         <w:rPr>
           <w:b/>
@@ -2186,6 +3794,7 @@
         </w:rPr>
         <w:t>expect</w:t>
       </w:r>
+      <w:proofErr w:type="spellEnd"/>
       <w:r>
         <w:t>) que le champ de recherche (repéré</w:t>
       </w:r>
@@ -2195,6 +3804,7 @@
       <w:r>
         <w:t xml:space="preserve"> </w:t>
       </w:r>
+      <w:proofErr w:type="gramStart"/>
       <w:r>
         <w:rPr>
           <w:b/>
@@ -2215,8 +3825,33 @@
           <w:sz w:val="20"/>
           <w:szCs w:val="20"/>
         </w:rPr>
-        <w:t>.get_by_role</w:t>
-      </w:r>
+        <w:t>.</w:t>
+      </w:r>
+      <w:proofErr w:type="spellStart"/>
+      <w:r>
+        <w:rPr>
+          <w:b/>
+          <w:bCs/>
+          <w:i/>
+          <w:iCs/>
+          <w:sz w:val="20"/>
+          <w:szCs w:val="20"/>
+        </w:rPr>
+        <w:t>get</w:t>
+      </w:r>
+      <w:proofErr w:type="gramEnd"/>
+      <w:r>
+        <w:rPr>
+          <w:b/>
+          <w:bCs/>
+          <w:i/>
+          <w:iCs/>
+          <w:sz w:val="20"/>
+          <w:szCs w:val="20"/>
+        </w:rPr>
+        <w:t>_by_role</w:t>
+      </w:r>
+      <w:proofErr w:type="spellEnd"/>
       <w:r>
         <w:t>)</w:t>
       </w:r>
@@ -2234,16 +3869,29 @@
         </w:rPr>
         <w:t xml:space="preserve"> </w:t>
       </w:r>
-      <w:r>
-        <w:rPr>
-          <w:b/>
-          <w:bCs/>
-          <w:i/>
-          <w:iCs/>
-          <w:sz w:val="20"/>
-          <w:szCs w:val="20"/>
-        </w:rPr>
-        <w:t>name="Rechercher sur Wikipédia"</w:t>
+      <w:proofErr w:type="spellStart"/>
+      <w:r>
+        <w:rPr>
+          <w:b/>
+          <w:bCs/>
+          <w:i/>
+          <w:iCs/>
+          <w:sz w:val="20"/>
+          <w:szCs w:val="20"/>
+        </w:rPr>
+        <w:t>name</w:t>
+      </w:r>
+      <w:proofErr w:type="spellEnd"/>
+      <w:r>
+        <w:rPr>
+          <w:b/>
+          <w:bCs/>
+          <w:i/>
+          <w:iCs/>
+          <w:sz w:val="20"/>
+          <w:szCs w:val="20"/>
+        </w:rPr>
+        <w:t>="Rechercher sur Wikipédia"</w:t>
       </w:r>
       <w:r>
         <w:t>)</w:t>
@@ -2260,7 +3908,55 @@
           <w:sz w:val="20"/>
           <w:szCs w:val="20"/>
         </w:rPr>
-        <w:t>(.to_be_visible()</w:t>
+        <w:t>(.</w:t>
+      </w:r>
+      <w:proofErr w:type="spellStart"/>
+      <w:r>
+        <w:rPr>
+          <w:b/>
+          <w:bCs/>
+          <w:i/>
+          <w:iCs/>
+          <w:sz w:val="20"/>
+          <w:szCs w:val="20"/>
+        </w:rPr>
+        <w:t>to_be_</w:t>
+      </w:r>
+      <w:proofErr w:type="gramStart"/>
+      <w:r>
+        <w:rPr>
+          <w:b/>
+          <w:bCs/>
+          <w:i/>
+          <w:iCs/>
+          <w:sz w:val="20"/>
+          <w:szCs w:val="20"/>
+        </w:rPr>
+        <w:t>visible</w:t>
+      </w:r>
+      <w:proofErr w:type="spellEnd"/>
+      <w:r>
+        <w:rPr>
+          <w:b/>
+          <w:bCs/>
+          <w:i/>
+          <w:iCs/>
+          <w:sz w:val="20"/>
+          <w:szCs w:val="20"/>
+        </w:rPr>
+        <w:t>(</w:t>
+      </w:r>
+      <w:proofErr w:type="gramEnd"/>
+      <w:r>
+        <w:rPr>
+          <w:b/>
+          <w:bCs/>
+          <w:i/>
+          <w:iCs/>
+          <w:sz w:val="20"/>
+          <w:szCs w:val="20"/>
+        </w:rPr>
+        <w:t>)</w:t>
       </w:r>
       <w:r>
         <w:t xml:space="preserve">) </w:t>
@@ -2281,23 +3977,156 @@
           <w:lang w:val="en-GB"/>
         </w:rPr>
       </w:pPr>
-      <w:r>
-        <w:rPr>
-          <w:b/>
-          <w:bCs/>
-          <w:i/>
-          <w:iCs/>
-          <w:sz w:val="20"/>
-          <w:szCs w:val="20"/>
-          <w:lang w:val="en-GB"/>
-        </w:rPr>
-        <w:t>expect(page.get_by_role("button", name="Rechercher")).to_be_visible()</w:t>
+      <w:proofErr w:type="gramStart"/>
+      <w:r>
+        <w:rPr>
+          <w:b/>
+          <w:bCs/>
+          <w:i/>
+          <w:iCs/>
+          <w:sz w:val="20"/>
+          <w:szCs w:val="20"/>
+          <w:lang w:val="en-GB"/>
+        </w:rPr>
+        <w:t>expect(</w:t>
+      </w:r>
+      <w:proofErr w:type="spellStart"/>
+      <w:proofErr w:type="gramEnd"/>
+      <w:r>
+        <w:rPr>
+          <w:b/>
+          <w:bCs/>
+          <w:i/>
+          <w:iCs/>
+          <w:sz w:val="20"/>
+          <w:szCs w:val="20"/>
+          <w:lang w:val="en-GB"/>
+        </w:rPr>
+        <w:t>page.get_by_</w:t>
+      </w:r>
+      <w:proofErr w:type="gramStart"/>
+      <w:r>
+        <w:rPr>
+          <w:b/>
+          <w:bCs/>
+          <w:i/>
+          <w:iCs/>
+          <w:sz w:val="20"/>
+          <w:szCs w:val="20"/>
+          <w:lang w:val="en-GB"/>
+        </w:rPr>
+        <w:t>role</w:t>
+      </w:r>
+      <w:proofErr w:type="spellEnd"/>
+      <w:r>
+        <w:rPr>
+          <w:b/>
+          <w:bCs/>
+          <w:i/>
+          <w:iCs/>
+          <w:sz w:val="20"/>
+          <w:szCs w:val="20"/>
+          <w:lang w:val="en-GB"/>
+        </w:rPr>
+        <w:t>(</w:t>
+      </w:r>
+      <w:proofErr w:type="gramEnd"/>
+      <w:r>
+        <w:rPr>
+          <w:b/>
+          <w:bCs/>
+          <w:i/>
+          <w:iCs/>
+          <w:sz w:val="20"/>
+          <w:szCs w:val="20"/>
+          <w:lang w:val="en-GB"/>
+        </w:rPr>
+        <w:t>"button", name="</w:t>
+      </w:r>
+      <w:proofErr w:type="spellStart"/>
+      <w:r>
+        <w:rPr>
+          <w:b/>
+          <w:bCs/>
+          <w:i/>
+          <w:iCs/>
+          <w:sz w:val="20"/>
+          <w:szCs w:val="20"/>
+          <w:lang w:val="en-GB"/>
+        </w:rPr>
+        <w:t>Rechercher</w:t>
+      </w:r>
+      <w:proofErr w:type="spellEnd"/>
+      <w:r>
+        <w:rPr>
+          <w:b/>
+          <w:bCs/>
+          <w:i/>
+          <w:iCs/>
+          <w:sz w:val="20"/>
+          <w:szCs w:val="20"/>
+          <w:lang w:val="en-GB"/>
+        </w:rPr>
+        <w:t>")).</w:t>
+      </w:r>
+      <w:proofErr w:type="spellStart"/>
+      <w:r>
+        <w:rPr>
+          <w:b/>
+          <w:bCs/>
+          <w:i/>
+          <w:iCs/>
+          <w:sz w:val="20"/>
+          <w:szCs w:val="20"/>
+          <w:lang w:val="en-GB"/>
+        </w:rPr>
+        <w:t>to_be_</w:t>
+      </w:r>
+      <w:proofErr w:type="gramStart"/>
+      <w:r>
+        <w:rPr>
+          <w:b/>
+          <w:bCs/>
+          <w:i/>
+          <w:iCs/>
+          <w:sz w:val="20"/>
+          <w:szCs w:val="20"/>
+          <w:lang w:val="en-GB"/>
+        </w:rPr>
+        <w:t>visible</w:t>
+      </w:r>
+      <w:proofErr w:type="spellEnd"/>
+      <w:r>
+        <w:rPr>
+          <w:b/>
+          <w:bCs/>
+          <w:i/>
+          <w:iCs/>
+          <w:sz w:val="20"/>
+          <w:szCs w:val="20"/>
+          <w:lang w:val="en-GB"/>
+        </w:rPr>
+        <w:t>(</w:t>
+      </w:r>
+      <w:proofErr w:type="gramEnd"/>
+      <w:r>
+        <w:rPr>
+          <w:b/>
+          <w:bCs/>
+          <w:i/>
+          <w:iCs/>
+          <w:sz w:val="20"/>
+          <w:szCs w:val="20"/>
+          <w:lang w:val="en-GB"/>
+        </w:rPr>
+        <w:t>)</w:t>
       </w:r>
     </w:p>
     <w:p>
       <w:r>
         <w:t>Cette ligne attend (</w:t>
       </w:r>
+      <w:proofErr w:type="spellStart"/>
       <w:r>
         <w:rPr>
           <w:b/>
@@ -2309,6 +4138,7 @@
         </w:rPr>
         <w:t>expect</w:t>
       </w:r>
+      <w:proofErr w:type="spellEnd"/>
       <w:r>
         <w:t xml:space="preserve">) que le </w:t>
       </w:r>
@@ -2324,17 +4154,43 @@
       <w:r>
         <w:t xml:space="preserve"> </w:t>
       </w:r>
-      <w:r>
-        <w:rPr>
-          <w:b/>
-          <w:bCs/>
-          <w:i/>
-          <w:iCs/>
-          <w:sz w:val="20"/>
-          <w:szCs w:val="20"/>
-        </w:rPr>
-        <w:t>(.get_by_role</w:t>
-      </w:r>
+      <w:proofErr w:type="gramStart"/>
+      <w:r>
+        <w:rPr>
+          <w:b/>
+          <w:bCs/>
+          <w:i/>
+          <w:iCs/>
+          <w:sz w:val="20"/>
+          <w:szCs w:val="20"/>
+        </w:rPr>
+        <w:t>(.</w:t>
+      </w:r>
+      <w:proofErr w:type="spellStart"/>
+      <w:r>
+        <w:rPr>
+          <w:b/>
+          <w:bCs/>
+          <w:i/>
+          <w:iCs/>
+          <w:sz w:val="20"/>
+          <w:szCs w:val="20"/>
+        </w:rPr>
+        <w:t>get</w:t>
+      </w:r>
+      <w:proofErr w:type="gramEnd"/>
+      <w:r>
+        <w:rPr>
+          <w:b/>
+          <w:bCs/>
+          <w:i/>
+          <w:iCs/>
+          <w:sz w:val="20"/>
+          <w:szCs w:val="20"/>
+        </w:rPr>
+        <w:t>_by_role</w:t>
+      </w:r>
+      <w:proofErr w:type="spellEnd"/>
       <w:r>
         <w:t>), du nom</w:t>
       </w:r>
@@ -2349,16 +4205,29 @@
         </w:rPr>
         <w:t xml:space="preserve"> </w:t>
       </w:r>
-      <w:r>
-        <w:rPr>
-          <w:b/>
-          <w:bCs/>
-          <w:i/>
-          <w:iCs/>
-          <w:sz w:val="20"/>
-          <w:szCs w:val="20"/>
-        </w:rPr>
-        <w:t>name="Rechercher"</w:t>
+      <w:proofErr w:type="spellStart"/>
+      <w:r>
+        <w:rPr>
+          <w:b/>
+          <w:bCs/>
+          <w:i/>
+          <w:iCs/>
+          <w:sz w:val="20"/>
+          <w:szCs w:val="20"/>
+        </w:rPr>
+        <w:t>name</w:t>
+      </w:r>
+      <w:proofErr w:type="spellEnd"/>
+      <w:r>
+        <w:rPr>
+          <w:b/>
+          <w:bCs/>
+          <w:i/>
+          <w:iCs/>
+          <w:sz w:val="20"/>
+          <w:szCs w:val="20"/>
+        </w:rPr>
+        <w:t>="Rechercher"</w:t>
       </w:r>
       <w:r>
         <w:t>)</w:t>
@@ -2375,7 +4244,55 @@
           <w:sz w:val="20"/>
           <w:szCs w:val="20"/>
         </w:rPr>
-        <w:t>(.to_be_visible()</w:t>
+        <w:t>(.</w:t>
+      </w:r>
+      <w:proofErr w:type="spellStart"/>
+      <w:r>
+        <w:rPr>
+          <w:b/>
+          <w:bCs/>
+          <w:i/>
+          <w:iCs/>
+          <w:sz w:val="20"/>
+          <w:szCs w:val="20"/>
+        </w:rPr>
+        <w:t>to_be_</w:t>
+      </w:r>
+      <w:proofErr w:type="gramStart"/>
+      <w:r>
+        <w:rPr>
+          <w:b/>
+          <w:bCs/>
+          <w:i/>
+          <w:iCs/>
+          <w:sz w:val="20"/>
+          <w:szCs w:val="20"/>
+        </w:rPr>
+        <w:t>visible</w:t>
+      </w:r>
+      <w:proofErr w:type="spellEnd"/>
+      <w:r>
+        <w:rPr>
+          <w:b/>
+          <w:bCs/>
+          <w:i/>
+          <w:iCs/>
+          <w:sz w:val="20"/>
+          <w:szCs w:val="20"/>
+        </w:rPr>
+        <w:t>(</w:t>
+      </w:r>
+      <w:proofErr w:type="gramEnd"/>
+      <w:r>
+        <w:rPr>
+          <w:b/>
+          <w:bCs/>
+          <w:i/>
+          <w:iCs/>
+          <w:sz w:val="20"/>
+          <w:szCs w:val="20"/>
+        </w:rPr>
+        <w:t>)</w:t>
       </w:r>
       <w:r>
         <w:t xml:space="preserve">) </w:t>
@@ -2399,33 +4316,193 @@
           <w:lang w:val="en-GB"/>
         </w:rPr>
       </w:pPr>
-      <w:r>
-        <w:rPr>
-          <w:b/>
-          <w:bCs/>
-          <w:i/>
-          <w:iCs/>
-          <w:sz w:val="20"/>
-          <w:szCs w:val="20"/>
-          <w:lang w:val="en-GB"/>
-        </w:rPr>
-        <w:t>page.get_by_role("searchbox", name="Rechercher sur Wikipédia").click()</w:t>
-      </w:r>
-    </w:p>
-    <w:p>
-      <w:r>
-        <w:t>Ici, on clique (</w:t>
-      </w:r>
-      <w:r>
-        <w:rPr>
-          <w:b/>
-          <w:bCs/>
-          <w:i/>
-          <w:iCs/>
-          <w:sz w:val="20"/>
-          <w:szCs w:val="20"/>
-        </w:rPr>
-        <w:t>.click()</w:t>
+      <w:proofErr w:type="spellStart"/>
+      <w:r>
+        <w:rPr>
+          <w:b/>
+          <w:bCs/>
+          <w:i/>
+          <w:iCs/>
+          <w:sz w:val="20"/>
+          <w:szCs w:val="20"/>
+          <w:lang w:val="en-GB"/>
+        </w:rPr>
+        <w:t>page.get_by_</w:t>
+      </w:r>
+      <w:proofErr w:type="gramStart"/>
+      <w:r>
+        <w:rPr>
+          <w:b/>
+          <w:bCs/>
+          <w:i/>
+          <w:iCs/>
+          <w:sz w:val="20"/>
+          <w:szCs w:val="20"/>
+          <w:lang w:val="en-GB"/>
+        </w:rPr>
+        <w:t>role</w:t>
+      </w:r>
+      <w:proofErr w:type="spellEnd"/>
+      <w:r>
+        <w:rPr>
+          <w:b/>
+          <w:bCs/>
+          <w:i/>
+          <w:iCs/>
+          <w:sz w:val="20"/>
+          <w:szCs w:val="20"/>
+          <w:lang w:val="en-GB"/>
+        </w:rPr>
+        <w:t>(</w:t>
+      </w:r>
+      <w:proofErr w:type="gramEnd"/>
+      <w:r>
+        <w:rPr>
+          <w:b/>
+          <w:bCs/>
+          <w:i/>
+          <w:iCs/>
+          <w:sz w:val="20"/>
+          <w:szCs w:val="20"/>
+          <w:lang w:val="en-GB"/>
+        </w:rPr>
+        <w:t>"</w:t>
+      </w:r>
+      <w:proofErr w:type="spellStart"/>
+      <w:r>
+        <w:rPr>
+          <w:b/>
+          <w:bCs/>
+          <w:i/>
+          <w:iCs/>
+          <w:sz w:val="20"/>
+          <w:szCs w:val="20"/>
+          <w:lang w:val="en-GB"/>
+        </w:rPr>
+        <w:t>searchbox</w:t>
+      </w:r>
+      <w:proofErr w:type="spellEnd"/>
+      <w:r>
+        <w:rPr>
+          <w:b/>
+          <w:bCs/>
+          <w:i/>
+          <w:iCs/>
+          <w:sz w:val="20"/>
+          <w:szCs w:val="20"/>
+          <w:lang w:val="en-GB"/>
+        </w:rPr>
+        <w:t>", name="</w:t>
+      </w:r>
+      <w:proofErr w:type="spellStart"/>
+      <w:r>
+        <w:rPr>
+          <w:b/>
+          <w:bCs/>
+          <w:i/>
+          <w:iCs/>
+          <w:sz w:val="20"/>
+          <w:szCs w:val="20"/>
+          <w:lang w:val="en-GB"/>
+        </w:rPr>
+        <w:t>Rechercher</w:t>
+      </w:r>
+      <w:proofErr w:type="spellEnd"/>
+      <w:r>
+        <w:rPr>
+          <w:b/>
+          <w:bCs/>
+          <w:i/>
+          <w:iCs/>
+          <w:sz w:val="20"/>
+          <w:szCs w:val="20"/>
+          <w:lang w:val="en-GB"/>
+        </w:rPr>
+        <w:t xml:space="preserve"> sur </w:t>
+      </w:r>
+      <w:proofErr w:type="spellStart"/>
+      <w:r>
+        <w:rPr>
+          <w:b/>
+          <w:bCs/>
+          <w:i/>
+          <w:iCs/>
+          <w:sz w:val="20"/>
+          <w:szCs w:val="20"/>
+          <w:lang w:val="en-GB"/>
+        </w:rPr>
+        <w:t>Wikipédia</w:t>
+      </w:r>
+      <w:proofErr w:type="spellEnd"/>
+      <w:r>
+        <w:rPr>
+          <w:b/>
+          <w:bCs/>
+          <w:i/>
+          <w:iCs/>
+          <w:sz w:val="20"/>
+          <w:szCs w:val="20"/>
+          <w:lang w:val="en-GB"/>
+        </w:rPr>
+        <w:t>"</w:t>
+      </w:r>
+      <w:proofErr w:type="gramStart"/>
+      <w:r>
+        <w:rPr>
+          <w:b/>
+          <w:bCs/>
+          <w:i/>
+          <w:iCs/>
+          <w:sz w:val="20"/>
+          <w:szCs w:val="20"/>
+          <w:lang w:val="en-GB"/>
+        </w:rPr>
+        <w:t>).click</w:t>
+      </w:r>
+      <w:proofErr w:type="gramEnd"/>
+      <w:r>
+        <w:rPr>
+          <w:b/>
+          <w:bCs/>
+          <w:i/>
+          <w:iCs/>
+          <w:sz w:val="20"/>
+          <w:szCs w:val="20"/>
+          <w:lang w:val="en-GB"/>
+        </w:rPr>
+        <w:t>()</w:t>
+      </w:r>
+    </w:p>
+    <w:p>
+      <w:r>
+        <w:t xml:space="preserve">Ici, on clique </w:t>
+      </w:r>
+      <w:proofErr w:type="gramStart"/>
+      <w:r>
+        <w:t>(</w:t>
+      </w:r>
+      <w:r>
+        <w:rPr>
+          <w:b/>
+          <w:bCs/>
+          <w:i/>
+          <w:iCs/>
+          <w:sz w:val="20"/>
+          <w:szCs w:val="20"/>
+        </w:rPr>
+        <w:t>.click</w:t>
+      </w:r>
+      <w:proofErr w:type="gramEnd"/>
+      <w:r>
+        <w:rPr>
+          <w:b/>
+          <w:bCs/>
+          <w:i/>
+          <w:iCs/>
+          <w:sz w:val="20"/>
+          <w:szCs w:val="20"/>
+        </w:rPr>
+        <w:t>()</w:t>
       </w:r>
       <w:r>
         <w:t xml:space="preserve">) </w:t>
@@ -2446,17 +4523,161 @@
           <w:lang w:val="en-GB"/>
         </w:rPr>
       </w:pPr>
-      <w:r>
-        <w:rPr>
-          <w:b/>
-          <w:bCs/>
-          <w:i/>
-          <w:iCs/>
-          <w:sz w:val="20"/>
-          <w:szCs w:val="20"/>
-          <w:lang w:val="en-GB"/>
-        </w:rPr>
-        <w:t>page.get_by_role("searchbox", name="Rechercher sur Wikipédia").fill("Python")</w:t>
+      <w:proofErr w:type="spellStart"/>
+      <w:r>
+        <w:rPr>
+          <w:b/>
+          <w:bCs/>
+          <w:i/>
+          <w:iCs/>
+          <w:sz w:val="20"/>
+          <w:szCs w:val="20"/>
+          <w:lang w:val="en-GB"/>
+        </w:rPr>
+        <w:t>page.get_by_</w:t>
+      </w:r>
+      <w:proofErr w:type="gramStart"/>
+      <w:r>
+        <w:rPr>
+          <w:b/>
+          <w:bCs/>
+          <w:i/>
+          <w:iCs/>
+          <w:sz w:val="20"/>
+          <w:szCs w:val="20"/>
+          <w:lang w:val="en-GB"/>
+        </w:rPr>
+        <w:t>role</w:t>
+      </w:r>
+      <w:proofErr w:type="spellEnd"/>
+      <w:r>
+        <w:rPr>
+          <w:b/>
+          <w:bCs/>
+          <w:i/>
+          <w:iCs/>
+          <w:sz w:val="20"/>
+          <w:szCs w:val="20"/>
+          <w:lang w:val="en-GB"/>
+        </w:rPr>
+        <w:t>(</w:t>
+      </w:r>
+      <w:proofErr w:type="gramEnd"/>
+      <w:r>
+        <w:rPr>
+          <w:b/>
+          <w:bCs/>
+          <w:i/>
+          <w:iCs/>
+          <w:sz w:val="20"/>
+          <w:szCs w:val="20"/>
+          <w:lang w:val="en-GB"/>
+        </w:rPr>
+        <w:t>"</w:t>
+      </w:r>
+      <w:proofErr w:type="spellStart"/>
+      <w:r>
+        <w:rPr>
+          <w:b/>
+          <w:bCs/>
+          <w:i/>
+          <w:iCs/>
+          <w:sz w:val="20"/>
+          <w:szCs w:val="20"/>
+          <w:lang w:val="en-GB"/>
+        </w:rPr>
+        <w:t>searchbox</w:t>
+      </w:r>
+      <w:proofErr w:type="spellEnd"/>
+      <w:r>
+        <w:rPr>
+          <w:b/>
+          <w:bCs/>
+          <w:i/>
+          <w:iCs/>
+          <w:sz w:val="20"/>
+          <w:szCs w:val="20"/>
+          <w:lang w:val="en-GB"/>
+        </w:rPr>
+        <w:t>", name="</w:t>
+      </w:r>
+      <w:proofErr w:type="spellStart"/>
+      <w:r>
+        <w:rPr>
+          <w:b/>
+          <w:bCs/>
+          <w:i/>
+          <w:iCs/>
+          <w:sz w:val="20"/>
+          <w:szCs w:val="20"/>
+          <w:lang w:val="en-GB"/>
+        </w:rPr>
+        <w:t>Rechercher</w:t>
+      </w:r>
+      <w:proofErr w:type="spellEnd"/>
+      <w:r>
+        <w:rPr>
+          <w:b/>
+          <w:bCs/>
+          <w:i/>
+          <w:iCs/>
+          <w:sz w:val="20"/>
+          <w:szCs w:val="20"/>
+          <w:lang w:val="en-GB"/>
+        </w:rPr>
+        <w:t xml:space="preserve"> sur </w:t>
+      </w:r>
+      <w:proofErr w:type="spellStart"/>
+      <w:r>
+        <w:rPr>
+          <w:b/>
+          <w:bCs/>
+          <w:i/>
+          <w:iCs/>
+          <w:sz w:val="20"/>
+          <w:szCs w:val="20"/>
+          <w:lang w:val="en-GB"/>
+        </w:rPr>
+        <w:t>Wikipédia</w:t>
+      </w:r>
+      <w:proofErr w:type="spellEnd"/>
+      <w:r>
+        <w:rPr>
+          <w:b/>
+          <w:bCs/>
+          <w:i/>
+          <w:iCs/>
+          <w:sz w:val="20"/>
+          <w:szCs w:val="20"/>
+          <w:lang w:val="en-GB"/>
+        </w:rPr>
+        <w:t>"</w:t>
+      </w:r>
+      <w:proofErr w:type="gramStart"/>
+      <w:r>
+        <w:rPr>
+          <w:b/>
+          <w:bCs/>
+          <w:i/>
+          <w:iCs/>
+          <w:sz w:val="20"/>
+          <w:szCs w:val="20"/>
+          <w:lang w:val="en-GB"/>
+        </w:rPr>
+        <w:t>).fill</w:t>
+      </w:r>
+      <w:proofErr w:type="gramEnd"/>
+      <w:r>
+        <w:rPr>
+          <w:b/>
+          <w:bCs/>
+          <w:i/>
+          <w:iCs/>
+          <w:sz w:val="20"/>
+          <w:szCs w:val="20"/>
+          <w:lang w:val="en-GB"/>
+        </w:rPr>
+        <w:t>("Python")</w:t>
       </w:r>
     </w:p>
     <w:p>
@@ -2466,6 +4687,7 @@
       <w:r>
         <w:t xml:space="preserve"> (</w:t>
       </w:r>
+      <w:proofErr w:type="spellStart"/>
       <w:r>
         <w:rPr>
           <w:b/>
@@ -2477,6 +4699,7 @@
         </w:rPr>
         <w:t>fill</w:t>
       </w:r>
+      <w:proofErr w:type="spellEnd"/>
       <w:r>
         <w:t>)</w:t>
       </w:r>
@@ -2496,17 +4719,109 @@
           <w:lang w:val="en-GB"/>
         </w:rPr>
       </w:pPr>
-      <w:r>
-        <w:rPr>
-          <w:b/>
-          <w:bCs/>
-          <w:i/>
-          <w:iCs/>
-          <w:sz w:val="20"/>
-          <w:szCs w:val="20"/>
-          <w:lang w:val="en-GB"/>
-        </w:rPr>
-        <w:t>page.get_by_role("button", name="Rechercher").click()</w:t>
+      <w:proofErr w:type="spellStart"/>
+      <w:r>
+        <w:rPr>
+          <w:b/>
+          <w:bCs/>
+          <w:i/>
+          <w:iCs/>
+          <w:sz w:val="20"/>
+          <w:szCs w:val="20"/>
+          <w:lang w:val="en-GB"/>
+        </w:rPr>
+        <w:t>page.get_by_</w:t>
+      </w:r>
+      <w:proofErr w:type="gramStart"/>
+      <w:r>
+        <w:rPr>
+          <w:b/>
+          <w:bCs/>
+          <w:i/>
+          <w:iCs/>
+          <w:sz w:val="20"/>
+          <w:szCs w:val="20"/>
+          <w:lang w:val="en-GB"/>
+        </w:rPr>
+        <w:t>role</w:t>
+      </w:r>
+      <w:proofErr w:type="spellEnd"/>
+      <w:r>
+        <w:rPr>
+          <w:b/>
+          <w:bCs/>
+          <w:i/>
+          <w:iCs/>
+          <w:sz w:val="20"/>
+          <w:szCs w:val="20"/>
+          <w:lang w:val="en-GB"/>
+        </w:rPr>
+        <w:t>(</w:t>
+      </w:r>
+      <w:proofErr w:type="gramEnd"/>
+      <w:r>
+        <w:rPr>
+          <w:b/>
+          <w:bCs/>
+          <w:i/>
+          <w:iCs/>
+          <w:sz w:val="20"/>
+          <w:szCs w:val="20"/>
+          <w:lang w:val="en-GB"/>
+        </w:rPr>
+        <w:t>"button", name="</w:t>
+      </w:r>
+      <w:proofErr w:type="spellStart"/>
+      <w:r>
+        <w:rPr>
+          <w:b/>
+          <w:bCs/>
+          <w:i/>
+          <w:iCs/>
+          <w:sz w:val="20"/>
+          <w:szCs w:val="20"/>
+          <w:lang w:val="en-GB"/>
+        </w:rPr>
+        <w:t>Rechercher</w:t>
+      </w:r>
+      <w:proofErr w:type="spellEnd"/>
+      <w:r>
+        <w:rPr>
+          <w:b/>
+          <w:bCs/>
+          <w:i/>
+          <w:iCs/>
+          <w:sz w:val="20"/>
+          <w:szCs w:val="20"/>
+          <w:lang w:val="en-GB"/>
+        </w:rPr>
+        <w:t>"</w:t>
+      </w:r>
+      <w:proofErr w:type="gramStart"/>
+      <w:r>
+        <w:rPr>
+          <w:b/>
+          <w:bCs/>
+          <w:i/>
+          <w:iCs/>
+          <w:sz w:val="20"/>
+          <w:szCs w:val="20"/>
+          <w:lang w:val="en-GB"/>
+        </w:rPr>
+        <w:t>).click</w:t>
+      </w:r>
+      <w:proofErr w:type="gramEnd"/>
+      <w:r>
+        <w:rPr>
+          <w:b/>
+          <w:bCs/>
+          <w:i/>
+          <w:iCs/>
+          <w:sz w:val="20"/>
+          <w:szCs w:val="20"/>
+          <w:lang w:val="en-GB"/>
+        </w:rPr>
+        <w:t>()</w:t>
       </w:r>
     </w:p>
     <w:p>
@@ -2536,7 +4851,87 @@
           <w:szCs w:val="20"/>
           <w:lang w:val="en-GB"/>
         </w:rPr>
-        <w:t>expect(page.locator("#firstHeading")).to_contain_text("Python")</w:t>
+        <w:t>expect(</w:t>
+      </w:r>
+      <w:proofErr w:type="spellStart"/>
+      <w:proofErr w:type="gramStart"/>
+      <w:r>
+        <w:rPr>
+          <w:b/>
+          <w:bCs/>
+          <w:i/>
+          <w:iCs/>
+          <w:sz w:val="20"/>
+          <w:szCs w:val="20"/>
+          <w:lang w:val="en-GB"/>
+        </w:rPr>
+        <w:t>page.locator</w:t>
+      </w:r>
+      <w:proofErr w:type="spellEnd"/>
+      <w:proofErr w:type="gramEnd"/>
+      <w:r>
+        <w:rPr>
+          <w:b/>
+          <w:bCs/>
+          <w:i/>
+          <w:iCs/>
+          <w:sz w:val="20"/>
+          <w:szCs w:val="20"/>
+          <w:lang w:val="en-GB"/>
+        </w:rPr>
+        <w:t>("#</w:t>
+      </w:r>
+      <w:proofErr w:type="spellStart"/>
+      <w:r>
+        <w:rPr>
+          <w:b/>
+          <w:bCs/>
+          <w:i/>
+          <w:iCs/>
+          <w:sz w:val="20"/>
+          <w:szCs w:val="20"/>
+          <w:lang w:val="en-GB"/>
+        </w:rPr>
+        <w:t>firstHeading</w:t>
+      </w:r>
+      <w:proofErr w:type="spellEnd"/>
+      <w:r>
+        <w:rPr>
+          <w:b/>
+          <w:bCs/>
+          <w:i/>
+          <w:iCs/>
+          <w:sz w:val="20"/>
+          <w:szCs w:val="20"/>
+          <w:lang w:val="en-GB"/>
+        </w:rPr>
+        <w:t>")).</w:t>
+      </w:r>
+      <w:proofErr w:type="spellStart"/>
+      <w:r>
+        <w:rPr>
+          <w:b/>
+          <w:bCs/>
+          <w:i/>
+          <w:iCs/>
+          <w:sz w:val="20"/>
+          <w:szCs w:val="20"/>
+          <w:lang w:val="en-GB"/>
+        </w:rPr>
+        <w:t>to_contain_text</w:t>
+      </w:r>
+      <w:proofErr w:type="spellEnd"/>
+      <w:r>
+        <w:rPr>
+          <w:b/>
+          <w:bCs/>
+          <w:i/>
+          <w:iCs/>
+          <w:sz w:val="20"/>
+          <w:szCs w:val="20"/>
+          <w:lang w:val="en-GB"/>
+        </w:rPr>
+        <w:t>("Python")</w:t>
       </w:r>
     </w:p>
     <w:p>
@@ -2546,6 +4941,7 @@
       <w:r>
         <w:t>(</w:t>
       </w:r>
+      <w:proofErr w:type="spellStart"/>
       <w:r>
         <w:rPr>
           <w:b/>
@@ -2557,12 +4953,18 @@
         </w:rPr>
         <w:t>expect</w:t>
       </w:r>
+      <w:proofErr w:type="spellEnd"/>
       <w:r>
         <w:t xml:space="preserve">) </w:t>
       </w:r>
       <w:r>
-        <w:t>que le titre principal de la page (repéré par l’id</w:t>
-      </w:r>
+        <w:t xml:space="preserve">que le titre principal de la page (repéré par </w:t>
+      </w:r>
+      <w:proofErr w:type="spellStart"/>
+      <w:r>
+        <w:t>l’id</w:t>
+      </w:r>
+      <w:proofErr w:type="spellEnd"/>
       <w:r>
         <w:t xml:space="preserve"> (=identifiant) </w:t>
       </w:r>
@@ -2592,7 +4994,19 @@
           <w:sz w:val="20"/>
           <w:szCs w:val="20"/>
         </w:rPr>
-        <w:t>(.to_</w:t>
+        <w:t>(.</w:t>
+      </w:r>
+      <w:proofErr w:type="spellStart"/>
+      <w:r>
+        <w:rPr>
+          <w:b/>
+          <w:bCs/>
+          <w:i/>
+          <w:iCs/>
+          <w:sz w:val="20"/>
+          <w:szCs w:val="20"/>
+        </w:rPr>
+        <w:t>to_</w:t>
       </w:r>
       <w:r>
         <w:rPr>
@@ -2616,6 +5030,7 @@
         </w:rPr>
         <w:t>_text</w:t>
       </w:r>
+      <w:proofErr w:type="spellEnd"/>
       <w:r>
         <w:t>)</w:t>
       </w:r>
@@ -2719,16 +5134,16 @@
         <mc:AlternateContent>
           <mc:Choice Requires="wps">
             <w:drawing>
-              <wp:anchor distT="0" distB="0" distL="114300" distR="114300" simplePos="0" relativeHeight="251677696" behindDoc="0" locked="0" layoutInCell="1" allowOverlap="1" wp14:anchorId="63094B5B" wp14:editId="1D200576">
+              <wp:anchor distT="0" distB="0" distL="114300" distR="114300" simplePos="0" relativeHeight="251677696" behindDoc="0" locked="0" layoutInCell="1" allowOverlap="1" wp14:anchorId="63094B5B" wp14:editId="3BFB6922">
                 <wp:simplePos x="0" y="0"/>
                 <wp:positionH relativeFrom="column">
-                  <wp:posOffset>153594</wp:posOffset>
+                  <wp:posOffset>99492</wp:posOffset>
                 </wp:positionH>
                 <wp:positionV relativeFrom="paragraph">
-                  <wp:posOffset>748080</wp:posOffset>
+                  <wp:posOffset>640766</wp:posOffset>
                 </wp:positionV>
-                <wp:extent cx="367284" cy="2039417"/>
-                <wp:effectExtent l="19050" t="38100" r="52070" b="18415"/>
+                <wp:extent cx="310134" cy="2223440"/>
+                <wp:effectExtent l="19050" t="38100" r="52070" b="5715"/>
                 <wp:wrapNone/>
                 <wp:docPr id="238810603" name="Connecteur droit avec flèche 2"/>
                 <wp:cNvGraphicFramePr/>
@@ -2739,7 +5154,7 @@
                       <wps:spPr>
                         <a:xfrm flipV="1">
                           <a:off x="0" y="0"/>
-                          <a:ext cx="367284" cy="2039417"/>
+                          <a:ext cx="310134" cy="2223440"/>
                         </a:xfrm>
                         <a:prstGeom prst="straightConnector1">
                           <a:avLst/>
@@ -2780,11 +5195,11 @@
           </mc:Choice>
           <mc:Fallback>
             <w:pict>
-              <v:shapetype w14:anchorId="5BC71E89" id="_x0000_t32" coordsize="21600,21600" o:spt="32" o:oned="t" path="m,l21600,21600e" filled="f">
+              <v:shapetype w14:anchorId="340A2D18" id="_x0000_t32" coordsize="21600,21600" o:spt="32" o:oned="t" path="m,l21600,21600e" filled="f">
                 <v:path arrowok="t" fillok="f" o:connecttype="none"/>
                 <o:lock v:ext="edit" shapetype="t"/>
               </v:shapetype>
-              <v:shape id="Connecteur droit avec flèche 2" o:spid="_x0000_s1026" type="#_x0000_t32" style="position:absolute;margin-left:12.1pt;margin-top:58.9pt;width:28.9pt;height:160.6pt;flip:y;z-index:251677696;visibility:visible;mso-wrap-style:square;mso-width-percent:0;mso-height-percent:0;mso-wrap-distance-left:9pt;mso-wrap-distance-top:0;mso-wrap-distance-right:9pt;mso-wrap-distance-bottom:0;mso-position-horizontal:absolute;mso-position-horizontal-relative:text;mso-position-vertical:absolute;mso-position-vertical-relative:text;mso-width-percent:0;mso-height-percent:0;mso-width-relative:margin;mso-height-relative:margin" o:gfxdata="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" strokecolor="#e00" strokeweight="3pt">
+              <v:shape id="Connecteur droit avec flèche 2" o:spid="_x0000_s1026" type="#_x0000_t32" style="position:absolute;margin-left:7.85pt;margin-top:50.45pt;width:24.4pt;height:175.05pt;flip:y;z-index:251677696;visibility:visible;mso-wrap-style:square;mso-width-percent:0;mso-height-percent:0;mso-wrap-distance-left:9pt;mso-wrap-distance-top:0;mso-wrap-distance-right:9pt;mso-wrap-distance-bottom:0;mso-position-horizontal:absolute;mso-position-horizontal-relative:text;mso-position-vertical:absolute;mso-position-vertical-relative:text;mso-width-percent:0;mso-height-percent:0;mso-width-relative:margin;mso-height-relative:margin" o:gfxdata="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" strokecolor="#e00" strokeweight="3pt">
                 <v:stroke endarrow="block" joinstyle="miter"/>
               </v:shape>
             </w:pict>
@@ -2795,38 +5210,44 @@
         <mc:AlternateContent>
           <mc:Choice Requires="wpi">
             <w:drawing>
-              <wp:anchor distT="0" distB="0" distL="114300" distR="114300" simplePos="0" relativeHeight="251675648" behindDoc="0" locked="0" layoutInCell="1" allowOverlap="1" wp14:anchorId="74D9929A" wp14:editId="43AB1F7D">
+              <wp:anchor distT="0" distB="0" distL="114300" distR="114300" simplePos="0" relativeHeight="251675648" behindDoc="0" locked="0" layoutInCell="1" allowOverlap="1" wp14:anchorId="74D9929A" wp14:editId="5601CE67">
                 <wp:simplePos x="0" y="0"/>
                 <wp:positionH relativeFrom="column">
-                  <wp:posOffset>314053</wp:posOffset>
+                  <wp:posOffset>313690</wp:posOffset>
                 </wp:positionH>
                 <wp:positionV relativeFrom="paragraph">
-                  <wp:posOffset>519670</wp:posOffset>
+                  <wp:posOffset>475539</wp:posOffset>
                 </wp:positionV>
-                <wp:extent cx="271440" cy="149040"/>
-                <wp:effectExtent l="57150" t="57150" r="52705" b="41910"/>
+                <wp:extent cx="204038" cy="135966"/>
+                <wp:effectExtent l="57150" t="57150" r="43815" b="54610"/>
                 <wp:wrapNone/>
                 <wp:docPr id="1686375202" name="Encre 9"/>
                 <wp:cNvGraphicFramePr/>
                 <a:graphic xmlns:a="http://schemas.openxmlformats.org/drawingml/2006/main">
                   <a:graphicData uri="http://schemas.microsoft.com/office/word/2010/wordprocessingInk">
-                    <w14:contentPart bwMode="auto" r:id="rId20">
+                    <w14:contentPart bwMode="auto" r:id="rId22">
                       <w14:nvContentPartPr>
                         <w14:cNvContentPartPr/>
                       </w14:nvContentPartPr>
                       <w14:xfrm>
                         <a:off x="0" y="0"/>
-                        <a:ext cx="271440" cy="149040"/>
+                        <a:ext cx="204038" cy="135966"/>
                       </w14:xfrm>
                     </w14:contentPart>
                   </a:graphicData>
                 </a:graphic>
+                <wp14:sizeRelH relativeFrom="margin">
+                  <wp14:pctWidth>0</wp14:pctWidth>
+                </wp14:sizeRelH>
+                <wp14:sizeRelV relativeFrom="margin">
+                  <wp14:pctHeight>0</wp14:pctHeight>
+                </wp14:sizeRelV>
               </wp:anchor>
             </w:drawing>
           </mc:Choice>
           <mc:Fallback>
             <w:pict>
-              <v:shapetype w14:anchorId="301CE8E9" id="_x0000_t75" coordsize="21600,21600" o:spt="75" o:preferrelative="t" path="m@4@5l@4@11@9@11@9@5xe" filled="f" stroked="f">
+              <v:shapetype w14:anchorId="4D602FE1" id="_x0000_t75" coordsize="21600,21600" o:spt="75" o:preferrelative="t" path="m@4@5l@4@11@9@11@9@5xe" filled="f" stroked="f">
                 <v:stroke joinstyle="miter"/>
                 <v:formulas>
                   <v:f eqn="if lineDrawn pixelLineWidth 0"/>
@@ -2845,8 +5266,8 @@
                 <v:path o:extrusionok="f" gradientshapeok="t" o:connecttype="rect"/>
                 <o:lock v:ext="edit" aspectratio="t"/>
               </v:shapetype>
-              <v:shape id="Encre 9" o:spid="_x0000_s1026" type="#_x0000_t75" style="position:absolute;margin-left:24.05pt;margin-top:40.2pt;width:22.75pt;height:13.15pt;z-index:251675648;visibility:visible;mso-wrap-style:square;mso-wrap-distance-left:9pt;mso-wrap-distance-top:0;mso-wrap-distance-right:9pt;mso-wrap-distance-bottom:0;mso-position-horizontal:absolute;mso-position-horizontal-relative:text;mso-position-vertical:absolute;mso-position-vertical-relative:text" o:gfxdata="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">
-                <v:imagedata r:id="rId21" o:title=""/>
+              <v:shape id="Encre 9" o:spid="_x0000_s1026" type="#_x0000_t75" style="position:absolute;margin-left:24pt;margin-top:36.75pt;width:17.45pt;height:12.1pt;z-index:251675648;visibility:visible;mso-wrap-style:square;mso-width-percent:0;mso-height-percent:0;mso-wrap-distance-left:9pt;mso-wrap-distance-top:0;mso-wrap-distance-right:9pt;mso-wrap-distance-bottom:0;mso-position-horizontal:absolute;mso-position-horizontal-relative:text;mso-position-vertical:absolute;mso-position-vertical-relative:text;mso-width-percent:0;mso-height-percent:0;mso-width-relative:margin;mso-height-relative:margin" o:gfxdata="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">
+                <v:imagedata r:id="rId23" o:title=""/>
               </v:shape>
             </w:pict>
           </mc:Fallback>
@@ -2854,10 +5275,10 @@
       </w:r>
       <w:r>
         <w:drawing>
-          <wp:inline distT="0" distB="0" distL="0" distR="0" wp14:anchorId="58BC6704" wp14:editId="50F1C8E3">
-            <wp:extent cx="5760720" cy="2308225"/>
-            <wp:effectExtent l="0" t="0" r="0" b="0"/>
-            <wp:docPr id="439172506" name="Image 1" descr="Une image contenant texte, capture d’écran, Police, logiciel&#10;&#10;Le contenu généré par l’IA peut être incorrect."/>
+          <wp:inline distT="0" distB="0" distL="0" distR="0" wp14:anchorId="3B0343A9" wp14:editId="40E57F5C">
+            <wp:extent cx="5760720" cy="2181225"/>
+            <wp:effectExtent l="0" t="0" r="0" b="9525"/>
+            <wp:docPr id="1632227435" name="Image 1" descr="Une image contenant texte, capture d’écran, Police, logiciel&#10;&#10;Le contenu généré par l’IA peut être incorrect."/>
             <wp:cNvGraphicFramePr>
               <a:graphicFrameLocks xmlns:a="http://schemas.openxmlformats.org/drawingml/2006/main" noChangeAspect="1"/>
             </wp:cNvGraphicFramePr>
@@ -2865,11 +5286,11 @@
               <a:graphicData uri="http://schemas.openxmlformats.org/drawingml/2006/picture">
                 <pic:pic xmlns:pic="http://schemas.openxmlformats.org/drawingml/2006/picture">
                   <pic:nvPicPr>
-                    <pic:cNvPr id="439172506" name="Image 1" descr="Une image contenant texte, capture d’écran, Police, logiciel&#10;&#10;Le contenu généré par l’IA peut être incorrect."/>
+                    <pic:cNvPr id="1632227435" name="Image 1" descr="Une image contenant texte, capture d’écran, Police, logiciel&#10;&#10;Le contenu généré par l’IA peut être incorrect."/>
                     <pic:cNvPicPr/>
                   </pic:nvPicPr>
                   <pic:blipFill>
-                    <a:blip r:embed="rId22"/>
+                    <a:blip r:embed="rId24"/>
                     <a:stretch>
                       <a:fillRect/>
                     </a:stretch>
@@ -2877,7 +5298,7 @@
                   <pic:spPr>
                     <a:xfrm>
                       <a:off x="0" y="0"/>
-                      <a:ext cx="5760720" cy="2308225"/>
+                      <a:ext cx="5760720" cy="2181225"/>
                     </a:xfrm>
                     <a:prstGeom prst="rect">
                       <a:avLst/>
@@ -2894,7 +5315,13 @@
     <w:p/>
     <w:p>
       <w:r>
-        <w:t>Ex : tout le code situé dans la fonction a une tabulation, tout le code est aligné au même niveau</w:t>
+        <w:t>Ex</w:t>
+      </w:r>
+      <w:r>
+        <w:t>emple</w:t>
+      </w:r>
+      <w:r>
+        <w:t xml:space="preserve"> : tout le code situé dans la fonction a une tabulation, tout le code est aligné au même niveau</w:t>
       </w:r>
     </w:p>
     <w:p>
@@ -2909,7 +5336,37 @@
           <w:b/>
           <w:bCs/>
         </w:rPr>
-        <w:t>Dans visual studio code, l'indentation est automatique mais il faut quand même faire attention, souvenez-vous qu'après une ligne se terminant par un double point " :" il y a toujours une indentation après.</w:t>
+        <w:t xml:space="preserve">Dans </w:t>
+      </w:r>
+      <w:proofErr w:type="spellStart"/>
+      <w:r>
+        <w:rPr>
+          <w:b/>
+          <w:bCs/>
+        </w:rPr>
+        <w:t>visual</w:t>
+      </w:r>
+      <w:proofErr w:type="spellEnd"/>
+      <w:r>
+        <w:rPr>
+          <w:b/>
+          <w:bCs/>
+        </w:rPr>
+        <w:t xml:space="preserve"> studio code, l'indentation est automatique mais il faut quand même </w:t>
+      </w:r>
+      <w:r>
+        <w:rPr>
+          <w:b/>
+          <w:bCs/>
+        </w:rPr>
+        <w:t>-</w:t>
+      </w:r>
+      <w:r>
+        <w:rPr>
+          <w:b/>
+          <w:bCs/>
+        </w:rPr>
+        <w:t>faire attention, souvenez-vous qu'après une ligne se terminant par un double point " :" il y a toujours une indentation après.</w:t>
       </w:r>
     </w:p>
     <w:p>
@@ -2934,6 +5391,8 @@
           <w:szCs w:val="20"/>
         </w:rPr>
       </w:pPr>
+      <w:proofErr w:type="spellStart"/>
+      <w:proofErr w:type="gramStart"/>
       <w:r>
         <w:rPr>
           <w:b/>
@@ -2956,6 +5415,8 @@
         </w:rPr>
         <w:t>ytest</w:t>
       </w:r>
+      <w:proofErr w:type="spellEnd"/>
+      <w:proofErr w:type="gramEnd"/>
     </w:p>
     <w:p>
       <w:r>
@@ -2973,16 +5434,31 @@
           <w:szCs w:val="20"/>
         </w:rPr>
       </w:pPr>
-      <w:r>
-        <w:rPr>
-          <w:b/>
-          <w:bCs/>
-          <w:i/>
-          <w:iCs/>
-          <w:sz w:val="20"/>
-          <w:szCs w:val="20"/>
-        </w:rPr>
-        <w:t xml:space="preserve">pytest </w:t>
+      <w:proofErr w:type="spellStart"/>
+      <w:proofErr w:type="gramStart"/>
+      <w:r>
+        <w:rPr>
+          <w:b/>
+          <w:bCs/>
+          <w:i/>
+          <w:iCs/>
+          <w:sz w:val="20"/>
+          <w:szCs w:val="20"/>
+        </w:rPr>
+        <w:t>pytest</w:t>
+      </w:r>
+      <w:proofErr w:type="spellEnd"/>
+      <w:proofErr w:type="gramEnd"/>
+      <w:r>
+        <w:rPr>
+          <w:b/>
+          <w:bCs/>
+          <w:i/>
+          <w:iCs/>
+          <w:sz w:val="20"/>
+          <w:szCs w:val="20"/>
+        </w:rPr>
+        <w:t xml:space="preserve"> </w:t>
       </w:r>
       <w:r>
         <w:rPr>
@@ -2995,6 +5471,7 @@
         </w:rPr>
         <w:t>–</w:t>
       </w:r>
+      <w:proofErr w:type="spellStart"/>
       <w:r>
         <w:rPr>
           <w:b/>
@@ -3006,6 +5483,7 @@
         </w:rPr>
         <w:t>headed</w:t>
       </w:r>
+      <w:proofErr w:type="spellEnd"/>
     </w:p>
     <w:p>
       <w:pPr>
@@ -3024,6 +5502,7 @@
         <w:t>Si le texte a fonctionné, vous devriez voir dans la console quelque chose comme ceci :</w:t>
       </w:r>
     </w:p>
+    <w:p/>
     <w:p>
       <w:r>
         <w:drawing>
@@ -3042,7 +5521,7 @@
                     <pic:cNvPicPr/>
                   </pic:nvPicPr>
                   <pic:blipFill>
-                    <a:blip r:embed="rId23"/>
+                    <a:blip r:embed="rId25"/>
                     <a:stretch>
                       <a:fillRect/>
                     </a:stretch>
@@ -3063,6 +5542,695 @@
         </w:drawing>
       </w:r>
     </w:p>
+    <w:p>
+      <w:r>
+        <w:lastRenderedPageBreak/>
+        <w:t>Il existe bien d'autres commandes pour créer des tests et il n'est aussi pas super simple de rechercher chaque élément de la page pour écrire le code, surtout si le test comprend beaucoup d'éléments.</w:t>
+      </w:r>
+    </w:p>
+    <w:p>
+      <w:r>
+        <w:t xml:space="preserve">Une façon plus simple pour réaliser le code des tests est d'utiliser le </w:t>
+      </w:r>
+      <w:r>
+        <w:rPr>
+          <w:b/>
+          <w:bCs/>
+          <w:i/>
+          <w:iCs/>
+        </w:rPr>
+        <w:t>recorder</w:t>
+      </w:r>
+      <w:r>
+        <w:rPr>
+          <w:b/>
+          <w:bCs/>
+          <w:i/>
+          <w:iCs/>
+        </w:rPr>
+        <w:t xml:space="preserve"> </w:t>
+      </w:r>
+      <w:r>
+        <w:t>intégré è Playwright.</w:t>
+      </w:r>
+    </w:p>
+    <w:p>
+      <w:r>
+        <w:t>Pour l'utiliser, tapez cette commande dans le terminal :</w:t>
+      </w:r>
+    </w:p>
+    <w:p>
+      <w:pPr>
+        <w:rPr>
+          <w:b/>
+          <w:bCs/>
+          <w:i/>
+          <w:iCs/>
+          <w:sz w:val="20"/>
+          <w:szCs w:val="20"/>
+        </w:rPr>
+      </w:pPr>
+      <w:proofErr w:type="spellStart"/>
+      <w:proofErr w:type="gramStart"/>
+      <w:r>
+        <w:rPr>
+          <w:b/>
+          <w:bCs/>
+          <w:i/>
+          <w:iCs/>
+          <w:sz w:val="20"/>
+          <w:szCs w:val="20"/>
+        </w:rPr>
+        <w:t>playwright</w:t>
+      </w:r>
+      <w:proofErr w:type="spellEnd"/>
+      <w:proofErr w:type="gramEnd"/>
+      <w:r>
+        <w:rPr>
+          <w:b/>
+          <w:bCs/>
+          <w:i/>
+          <w:iCs/>
+          <w:sz w:val="20"/>
+          <w:szCs w:val="20"/>
+        </w:rPr>
+        <w:t xml:space="preserve"> </w:t>
+      </w:r>
+      <w:proofErr w:type="spellStart"/>
+      <w:r>
+        <w:rPr>
+          <w:b/>
+          <w:bCs/>
+          <w:i/>
+          <w:iCs/>
+          <w:sz w:val="20"/>
+          <w:szCs w:val="20"/>
+        </w:rPr>
+        <w:t>codegen</w:t>
+      </w:r>
+      <w:proofErr w:type="spellEnd"/>
+      <w:r>
+        <w:rPr>
+          <w:b/>
+          <w:bCs/>
+          <w:i/>
+          <w:iCs/>
+          <w:sz w:val="20"/>
+          <w:szCs w:val="20"/>
+        </w:rPr>
+        <w:t xml:space="preserve"> "</w:t>
+      </w:r>
+      <w:proofErr w:type="spellStart"/>
+      <w:r>
+        <w:rPr>
+          <w:b/>
+          <w:bCs/>
+          <w:i/>
+          <w:iCs/>
+          <w:sz w:val="20"/>
+          <w:szCs w:val="20"/>
+        </w:rPr>
+        <w:t>URL_du_site</w:t>
+      </w:r>
+      <w:proofErr w:type="spellEnd"/>
+      <w:r>
+        <w:rPr>
+          <w:b/>
+          <w:bCs/>
+          <w:i/>
+          <w:iCs/>
+          <w:sz w:val="20"/>
+          <w:szCs w:val="20"/>
+        </w:rPr>
+        <w:t>"</w:t>
+      </w:r>
+    </w:p>
+    <w:p>
+      <w:pPr>
+        <w:rPr>
+          <w:b/>
+          <w:bCs/>
+          <w:i/>
+          <w:iCs/>
+          <w:sz w:val="20"/>
+          <w:szCs w:val="20"/>
+          <w:lang w:val="en-GB"/>
+        </w:rPr>
+      </w:pPr>
+      <w:proofErr w:type="spellStart"/>
+      <w:proofErr w:type="gramStart"/>
+      <w:r>
+        <w:rPr>
+          <w:lang w:val="en-GB"/>
+        </w:rPr>
+        <w:t>Exemple</w:t>
+      </w:r>
+      <w:proofErr w:type="spellEnd"/>
+      <w:r>
+        <w:rPr>
+          <w:lang w:val="en-GB"/>
+        </w:rPr>
+        <w:t xml:space="preserve"> :</w:t>
+      </w:r>
+      <w:proofErr w:type="gramEnd"/>
+      <w:r>
+        <w:rPr>
+          <w:lang w:val="en-GB"/>
+        </w:rPr>
+        <w:t xml:space="preserve"> </w:t>
+      </w:r>
+      <w:r>
+        <w:rPr>
+          <w:b/>
+          <w:bCs/>
+          <w:i/>
+          <w:iCs/>
+          <w:sz w:val="20"/>
+          <w:szCs w:val="20"/>
+          <w:lang w:val="en-GB"/>
+        </w:rPr>
+        <w:t xml:space="preserve">playwright </w:t>
+      </w:r>
+      <w:proofErr w:type="spellStart"/>
+      <w:r>
+        <w:rPr>
+          <w:b/>
+          <w:bCs/>
+          <w:i/>
+          <w:iCs/>
+          <w:sz w:val="20"/>
+          <w:szCs w:val="20"/>
+          <w:lang w:val="en-GB"/>
+        </w:rPr>
+        <w:t>codegen</w:t>
+      </w:r>
+      <w:proofErr w:type="spellEnd"/>
+      <w:r>
+        <w:rPr>
+          <w:b/>
+          <w:bCs/>
+          <w:i/>
+          <w:iCs/>
+          <w:sz w:val="20"/>
+          <w:szCs w:val="20"/>
+          <w:lang w:val="en-GB"/>
+        </w:rPr>
+        <w:t xml:space="preserve"> </w:t>
+      </w:r>
+      <w:hyperlink r:id="rId26" w:history="1">
+        <w:r>
+          <w:rPr>
+            <w:rStyle w:val="Lienhypertexte"/>
+            <w:b/>
+            <w:bCs/>
+            <w:i/>
+            <w:iCs/>
+            <w:sz w:val="20"/>
+            <w:szCs w:val="20"/>
+            <w:lang w:val="en-GB"/>
+          </w:rPr>
+          <w:t>https://fr.wikipedia.org</w:t>
+        </w:r>
+      </w:hyperlink>
+    </w:p>
+    <w:p>
+      <w:pPr>
+        <w:rPr>
+          <w:lang w:val="en-GB"/>
+        </w:rPr>
+      </w:pPr>
+    </w:p>
+    <w:p>
+      <w:r>
+        <mc:AlternateContent>
+          <mc:Choice Requires="wps">
+            <w:drawing>
+              <wp:anchor distT="0" distB="0" distL="114300" distR="114300" simplePos="0" relativeHeight="251679744" behindDoc="0" locked="0" layoutInCell="1" allowOverlap="1" wp14:anchorId="7A7FB3D2" wp14:editId="37B3E4F5">
+                <wp:simplePos x="0" y="0"/>
+                <wp:positionH relativeFrom="column">
+                  <wp:posOffset>3050413</wp:posOffset>
+                </wp:positionH>
+                <wp:positionV relativeFrom="paragraph">
+                  <wp:posOffset>446405</wp:posOffset>
+                </wp:positionV>
+                <wp:extent cx="687121" cy="602742"/>
+                <wp:effectExtent l="38100" t="19050" r="17780" b="45085"/>
+                <wp:wrapNone/>
+                <wp:docPr id="596268126" name="Connecteur droit avec flèche 2"/>
+                <wp:cNvGraphicFramePr/>
+                <a:graphic xmlns:a="http://schemas.openxmlformats.org/drawingml/2006/main">
+                  <a:graphicData uri="http://schemas.microsoft.com/office/word/2010/wordprocessingShape">
+                    <wps:wsp>
+                      <wps:cNvCnPr/>
+                      <wps:spPr>
+                        <a:xfrm flipH="1">
+                          <a:off x="0" y="0"/>
+                          <a:ext cx="687121" cy="602742"/>
+                        </a:xfrm>
+                        <a:prstGeom prst="straightConnector1">
+                          <a:avLst/>
+                        </a:prstGeom>
+                        <a:ln w="38100">
+                          <a:solidFill>
+                            <a:srgbClr val="EE0000"/>
+                          </a:solidFill>
+                          <a:tailEnd type="triangle"/>
+                        </a:ln>
+                      </wps:spPr>
+                      <wps:style>
+                        <a:lnRef idx="1">
+                          <a:schemeClr val="accent1"/>
+                        </a:lnRef>
+                        <a:fillRef idx="0">
+                          <a:schemeClr val="accent1"/>
+                        </a:fillRef>
+                        <a:effectRef idx="0">
+                          <a:schemeClr val="accent1"/>
+                        </a:effectRef>
+                        <a:fontRef idx="minor">
+                          <a:schemeClr val="tx1"/>
+                        </a:fontRef>
+                      </wps:style>
+                      <wps:bodyPr/>
+                    </wps:wsp>
+                  </a:graphicData>
+                </a:graphic>
+                <wp14:sizeRelH relativeFrom="margin">
+                  <wp14:pctWidth>0</wp14:pctWidth>
+                </wp14:sizeRelH>
+                <wp14:sizeRelV relativeFrom="margin">
+                  <wp14:pctHeight>0</wp14:pctHeight>
+                </wp14:sizeRelV>
+              </wp:anchor>
+            </w:drawing>
+          </mc:Choice>
+          <mc:Fallback>
+            <w:pict>
+              <v:shapetype w14:anchorId="71411F9B" id="_x0000_t32" coordsize="21600,21600" o:spt="32" o:oned="t" path="m,l21600,21600e" filled="f">
+                <v:path arrowok="t" fillok="f" o:connecttype="none"/>
+                <o:lock v:ext="edit" shapetype="t"/>
+              </v:shapetype>
+              <v:shape id="Connecteur droit avec flèche 2" o:spid="_x0000_s1026" type="#_x0000_t32" style="position:absolute;margin-left:240.2pt;margin-top:35.15pt;width:54.1pt;height:47.45pt;flip:x;z-index:251679744;visibility:visible;mso-wrap-style:square;mso-width-percent:0;mso-height-percent:0;mso-wrap-distance-left:9pt;mso-wrap-distance-top:0;mso-wrap-distance-right:9pt;mso-wrap-distance-bottom:0;mso-position-horizontal:absolute;mso-position-horizontal-relative:text;mso-position-vertical:absolute;mso-position-vertical-relative:text;mso-width-percent:0;mso-height-percent:0;mso-width-relative:margin;mso-height-relative:margin" o:gfxdata="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" strokecolor="#e00" strokeweight="3pt">
+                <v:stroke endarrow="block" joinstyle="miter"/>
+              </v:shape>
+            </w:pict>
+          </mc:Fallback>
+        </mc:AlternateContent>
+      </w:r>
+      <w:r>
+        <w:t>Deux fenêtres s'ouvrent, la p</w:t>
+      </w:r>
+      <w:r>
+        <w:t>remière est le navigateur avec le site indiqué dans la commande. En haut de cette fenêtre se trouve une barre d'outils.</w:t>
+      </w:r>
+    </w:p>
+    <w:p>
+      <w:r>
+        <w:drawing>
+          <wp:inline distT="0" distB="0" distL="0" distR="0" wp14:anchorId="115A4D6C" wp14:editId="16E42E19">
+            <wp:extent cx="5760720" cy="1849755"/>
+            <wp:effectExtent l="0" t="0" r="0" b="0"/>
+            <wp:docPr id="3093438" name="Image 1" descr="Une image contenant texte, logiciel, Police, capture d’écran&#10;&#10;Le contenu généré par l’IA peut être incorrect."/>
+            <wp:cNvGraphicFramePr>
+              <a:graphicFrameLocks xmlns:a="http://schemas.openxmlformats.org/drawingml/2006/main" noChangeAspect="1"/>
+            </wp:cNvGraphicFramePr>
+            <a:graphic xmlns:a="http://schemas.openxmlformats.org/drawingml/2006/main">
+              <a:graphicData uri="http://schemas.openxmlformats.org/drawingml/2006/picture">
+                <pic:pic xmlns:pic="http://schemas.openxmlformats.org/drawingml/2006/picture">
+                  <pic:nvPicPr>
+                    <pic:cNvPr id="3093438" name="Image 1" descr="Une image contenant texte, logiciel, Police, capture d’écran&#10;&#10;Le contenu généré par l’IA peut être incorrect."/>
+                    <pic:cNvPicPr/>
+                  </pic:nvPicPr>
+                  <pic:blipFill>
+                    <a:blip r:embed="rId27"/>
+                    <a:stretch>
+                      <a:fillRect/>
+                    </a:stretch>
+                  </pic:blipFill>
+                  <pic:spPr>
+                    <a:xfrm>
+                      <a:off x="0" y="0"/>
+                      <a:ext cx="5760720" cy="1849755"/>
+                    </a:xfrm>
+                    <a:prstGeom prst="rect">
+                      <a:avLst/>
+                    </a:prstGeom>
+                  </pic:spPr>
+                </pic:pic>
+              </a:graphicData>
+            </a:graphic>
+          </wp:inline>
+        </w:drawing>
+      </w:r>
+    </w:p>
+    <w:p>
+      <w:r>
+        <w:drawing>
+          <wp:inline distT="0" distB="0" distL="0" distR="0" wp14:anchorId="5BF269AD" wp14:editId="7DCCEBFC">
+            <wp:extent cx="266737" cy="266737"/>
+            <wp:effectExtent l="0" t="0" r="0" b="0"/>
+            <wp:docPr id="1593634068" name="Image 1"/>
+            <wp:cNvGraphicFramePr>
+              <a:graphicFrameLocks xmlns:a="http://schemas.openxmlformats.org/drawingml/2006/main" noChangeAspect="1"/>
+            </wp:cNvGraphicFramePr>
+            <a:graphic xmlns:a="http://schemas.openxmlformats.org/drawingml/2006/main">
+              <a:graphicData uri="http://schemas.openxmlformats.org/drawingml/2006/picture">
+                <pic:pic xmlns:pic="http://schemas.openxmlformats.org/drawingml/2006/picture">
+                  <pic:nvPicPr>
+                    <pic:cNvPr id="1593634068" name=""/>
+                    <pic:cNvPicPr/>
+                  </pic:nvPicPr>
+                  <pic:blipFill>
+                    <a:blip r:embed="rId28"/>
+                    <a:stretch>
+                      <a:fillRect/>
+                    </a:stretch>
+                  </pic:blipFill>
+                  <pic:spPr>
+                    <a:xfrm>
+                      <a:off x="0" y="0"/>
+                      <a:ext cx="266737" cy="266737"/>
+                    </a:xfrm>
+                    <a:prstGeom prst="rect">
+                      <a:avLst/>
+                    </a:prstGeom>
+                  </pic:spPr>
+                </pic:pic>
+              </a:graphicData>
+            </a:graphic>
+          </wp:inline>
+        </w:drawing>
+      </w:r>
+      <w:r>
+        <w:t xml:space="preserve"> Permet d'activer ou de désactiver l'enregistrement.</w:t>
+      </w:r>
+    </w:p>
+    <w:p>
+      <w:r>
+        <w:drawing>
+          <wp:inline distT="0" distB="0" distL="0" distR="0" wp14:anchorId="3A23926A" wp14:editId="01B4ADD9">
+            <wp:extent cx="266737" cy="257211"/>
+            <wp:effectExtent l="0" t="0" r="0" b="9525"/>
+            <wp:docPr id="1334909083" name="Image 1"/>
+            <wp:cNvGraphicFramePr>
+              <a:graphicFrameLocks xmlns:a="http://schemas.openxmlformats.org/drawingml/2006/main" noChangeAspect="1"/>
+            </wp:cNvGraphicFramePr>
+            <a:graphic xmlns:a="http://schemas.openxmlformats.org/drawingml/2006/main">
+              <a:graphicData uri="http://schemas.openxmlformats.org/drawingml/2006/picture">
+                <pic:pic xmlns:pic="http://schemas.openxmlformats.org/drawingml/2006/picture">
+                  <pic:nvPicPr>
+                    <pic:cNvPr id="1334909083" name=""/>
+                    <pic:cNvPicPr/>
+                  </pic:nvPicPr>
+                  <pic:blipFill>
+                    <a:blip r:embed="rId29"/>
+                    <a:stretch>
+                      <a:fillRect/>
+                    </a:stretch>
+                  </pic:blipFill>
+                  <pic:spPr>
+                    <a:xfrm>
+                      <a:off x="0" y="0"/>
+                      <a:ext cx="266737" cy="257211"/>
+                    </a:xfrm>
+                    <a:prstGeom prst="rect">
+                      <a:avLst/>
+                    </a:prstGeom>
+                  </pic:spPr>
+                </pic:pic>
+              </a:graphicData>
+            </a:graphic>
+          </wp:inline>
+        </w:drawing>
+      </w:r>
+      <w:r>
+        <w:t xml:space="preserve"> Permet d'obtenir ce qui permet d'identifier un élément.</w:t>
+      </w:r>
+    </w:p>
+    <w:p>
+      <w:r>
+        <w:drawing>
+          <wp:inline distT="0" distB="0" distL="0" distR="0" wp14:anchorId="7601E8AE" wp14:editId="42484B14">
+            <wp:extent cx="247685" cy="257211"/>
+            <wp:effectExtent l="0" t="0" r="0" b="9525"/>
+            <wp:docPr id="1200766051" name="Image 1"/>
+            <wp:cNvGraphicFramePr>
+              <a:graphicFrameLocks xmlns:a="http://schemas.openxmlformats.org/drawingml/2006/main" noChangeAspect="1"/>
+            </wp:cNvGraphicFramePr>
+            <a:graphic xmlns:a="http://schemas.openxmlformats.org/drawingml/2006/main">
+              <a:graphicData uri="http://schemas.openxmlformats.org/drawingml/2006/picture">
+                <pic:pic xmlns:pic="http://schemas.openxmlformats.org/drawingml/2006/picture">
+                  <pic:nvPicPr>
+                    <pic:cNvPr id="1200766051" name=""/>
+                    <pic:cNvPicPr/>
+                  </pic:nvPicPr>
+                  <pic:blipFill>
+                    <a:blip r:embed="rId30"/>
+                    <a:stretch>
+                      <a:fillRect/>
+                    </a:stretch>
+                  </pic:blipFill>
+                  <pic:spPr>
+                    <a:xfrm>
+                      <a:off x="0" y="0"/>
+                      <a:ext cx="247685" cy="257211"/>
+                    </a:xfrm>
+                    <a:prstGeom prst="rect">
+                      <a:avLst/>
+                    </a:prstGeom>
+                  </pic:spPr>
+                </pic:pic>
+              </a:graphicData>
+            </a:graphic>
+          </wp:inline>
+        </w:drawing>
+      </w:r>
+      <w:r>
+        <w:t xml:space="preserve"> Permet de vérifier la visibilité d'un élément</w:t>
+      </w:r>
+    </w:p>
+    <w:p>
+      <w:r>
+        <w:drawing>
+          <wp:inline distT="0" distB="0" distL="0" distR="0" wp14:anchorId="387521D5" wp14:editId="009FC97D">
+            <wp:extent cx="266737" cy="276264"/>
+            <wp:effectExtent l="0" t="0" r="0" b="9525"/>
+            <wp:docPr id="773055753" name="Image 1"/>
+            <wp:cNvGraphicFramePr>
+              <a:graphicFrameLocks xmlns:a="http://schemas.openxmlformats.org/drawingml/2006/main" noChangeAspect="1"/>
+            </wp:cNvGraphicFramePr>
+            <a:graphic xmlns:a="http://schemas.openxmlformats.org/drawingml/2006/main">
+              <a:graphicData uri="http://schemas.openxmlformats.org/drawingml/2006/picture">
+                <pic:pic xmlns:pic="http://schemas.openxmlformats.org/drawingml/2006/picture">
+                  <pic:nvPicPr>
+                    <pic:cNvPr id="773055753" name=""/>
+                    <pic:cNvPicPr/>
+                  </pic:nvPicPr>
+                  <pic:blipFill>
+                    <a:blip r:embed="rId31"/>
+                    <a:stretch>
+                      <a:fillRect/>
+                    </a:stretch>
+                  </pic:blipFill>
+                  <pic:spPr>
+                    <a:xfrm>
+                      <a:off x="0" y="0"/>
+                      <a:ext cx="266737" cy="276264"/>
+                    </a:xfrm>
+                    <a:prstGeom prst="rect">
+                      <a:avLst/>
+                    </a:prstGeom>
+                  </pic:spPr>
+                </pic:pic>
+              </a:graphicData>
+            </a:graphic>
+          </wp:inline>
+        </w:drawing>
+      </w:r>
+      <w:r>
+        <w:t xml:space="preserve"> Permet de vérifier la présence d'un texte précis dans un élément.</w:t>
+      </w:r>
+    </w:p>
+    <w:p>
+      <w:r>
+        <w:drawing>
+          <wp:inline distT="0" distB="0" distL="0" distR="0" wp14:anchorId="4B5D2CEF" wp14:editId="5091B1D4">
+            <wp:extent cx="276264" cy="247685"/>
+            <wp:effectExtent l="0" t="0" r="9525" b="0"/>
+            <wp:docPr id="1501378711" name="Image 1"/>
+            <wp:cNvGraphicFramePr>
+              <a:graphicFrameLocks xmlns:a="http://schemas.openxmlformats.org/drawingml/2006/main" noChangeAspect="1"/>
+            </wp:cNvGraphicFramePr>
+            <a:graphic xmlns:a="http://schemas.openxmlformats.org/drawingml/2006/main">
+              <a:graphicData uri="http://schemas.openxmlformats.org/drawingml/2006/picture">
+                <pic:pic xmlns:pic="http://schemas.openxmlformats.org/drawingml/2006/picture">
+                  <pic:nvPicPr>
+                    <pic:cNvPr id="1501378711" name=""/>
+                    <pic:cNvPicPr/>
+                  </pic:nvPicPr>
+                  <pic:blipFill>
+                    <a:blip r:embed="rId32"/>
+                    <a:stretch>
+                      <a:fillRect/>
+                    </a:stretch>
+                  </pic:blipFill>
+                  <pic:spPr>
+                    <a:xfrm>
+                      <a:off x="0" y="0"/>
+                      <a:ext cx="276264" cy="247685"/>
+                    </a:xfrm>
+                    <a:prstGeom prst="rect">
+                      <a:avLst/>
+                    </a:prstGeom>
+                  </pic:spPr>
+                </pic:pic>
+              </a:graphicData>
+            </a:graphic>
+          </wp:inline>
+        </w:drawing>
+      </w:r>
+      <w:r>
+        <w:t xml:space="preserve"> Permet de vérifier la présence d'une valeur précise dans un élément.</w:t>
+      </w:r>
+    </w:p>
+    <w:p/>
+    <w:p>
+      <w:r>
+        <w:t>Lorsque vous cliquez sur des éléments ou que vous rentrez des valeurs, tout est enregistré automatiquement.</w:t>
+      </w:r>
+    </w:p>
+    <w:p/>
+    <w:p>
+      <w:r>
+        <w:t>La deuxième fenêtre est le générateur de code, toutes les actions que vous faites dans le navigateur y est transformé en code, dans de nombreux langages</w:t>
+      </w:r>
+      <w:r>
+        <w:t>.</w:t>
+      </w:r>
+    </w:p>
+    <w:p>
+      <w:r>
+        <w:lastRenderedPageBreak/>
+        <mc:AlternateContent>
+          <mc:Choice Requires="wps">
+            <w:drawing>
+              <wp:anchor distT="0" distB="0" distL="114300" distR="114300" simplePos="0" relativeHeight="251681792" behindDoc="0" locked="0" layoutInCell="1" allowOverlap="1" wp14:anchorId="29261BF6" wp14:editId="41876484">
+                <wp:simplePos x="0" y="0"/>
+                <wp:positionH relativeFrom="column">
+                  <wp:posOffset>2494459</wp:posOffset>
+                </wp:positionH>
+                <wp:positionV relativeFrom="paragraph">
+                  <wp:posOffset>184378</wp:posOffset>
+                </wp:positionV>
+                <wp:extent cx="1907718" cy="4219346"/>
+                <wp:effectExtent l="19050" t="38100" r="54610" b="10160"/>
+                <wp:wrapNone/>
+                <wp:docPr id="1181907569" name="Connecteur droit avec flèche 2"/>
+                <wp:cNvGraphicFramePr/>
+                <a:graphic xmlns:a="http://schemas.openxmlformats.org/drawingml/2006/main">
+                  <a:graphicData uri="http://schemas.microsoft.com/office/word/2010/wordprocessingShape">
+                    <wps:wsp>
+                      <wps:cNvCnPr/>
+                      <wps:spPr>
+                        <a:xfrm flipV="1">
+                          <a:off x="0" y="0"/>
+                          <a:ext cx="1907718" cy="4219346"/>
+                        </a:xfrm>
+                        <a:prstGeom prst="straightConnector1">
+                          <a:avLst/>
+                        </a:prstGeom>
+                        <a:ln w="38100">
+                          <a:solidFill>
+                            <a:srgbClr val="EE0000"/>
+                          </a:solidFill>
+                          <a:tailEnd type="triangle"/>
+                        </a:ln>
+                      </wps:spPr>
+                      <wps:style>
+                        <a:lnRef idx="1">
+                          <a:schemeClr val="accent1"/>
+                        </a:lnRef>
+                        <a:fillRef idx="0">
+                          <a:schemeClr val="accent1"/>
+                        </a:fillRef>
+                        <a:effectRef idx="0">
+                          <a:schemeClr val="accent1"/>
+                        </a:effectRef>
+                        <a:fontRef idx="minor">
+                          <a:schemeClr val="tx1"/>
+                        </a:fontRef>
+                      </wps:style>
+                      <wps:bodyPr/>
+                    </wps:wsp>
+                  </a:graphicData>
+                </a:graphic>
+                <wp14:sizeRelH relativeFrom="margin">
+                  <wp14:pctWidth>0</wp14:pctWidth>
+                </wp14:sizeRelH>
+                <wp14:sizeRelV relativeFrom="margin">
+                  <wp14:pctHeight>0</wp14:pctHeight>
+                </wp14:sizeRelV>
+              </wp:anchor>
+            </w:drawing>
+          </mc:Choice>
+          <mc:Fallback>
+            <w:pict>
+              <v:shape w14:anchorId="2676CD68" id="Connecteur droit avec flèche 2" o:spid="_x0000_s1026" type="#_x0000_t32" style="position:absolute;margin-left:196.4pt;margin-top:14.5pt;width:150.2pt;height:332.25pt;flip:y;z-index:251681792;visibility:visible;mso-wrap-style:square;mso-width-percent:0;mso-height-percent:0;mso-wrap-distance-left:9pt;mso-wrap-distance-top:0;mso-wrap-distance-right:9pt;mso-wrap-distance-bottom:0;mso-position-horizontal:absolute;mso-position-horizontal-relative:text;mso-position-vertical:absolute;mso-position-vertical-relative:text;mso-width-percent:0;mso-height-percent:0;mso-width-relative:margin;mso-height-relative:margin" o:gfxdata="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" strokecolor="#e00" strokeweight="3pt">
+                <v:stroke endarrow="block" joinstyle="miter"/>
+              </v:shape>
+            </w:pict>
+          </mc:Fallback>
+        </mc:AlternateContent>
+      </w:r>
+      <w:r>
+        <w:drawing>
+          <wp:inline distT="0" distB="0" distL="0" distR="0" wp14:anchorId="7DE8DB63" wp14:editId="3E4C2D67">
+            <wp:extent cx="5506218" cy="4058216"/>
+            <wp:effectExtent l="0" t="0" r="0" b="0"/>
+            <wp:docPr id="1028805503" name="Image 1" descr="Une image contenant texte, Appareils électroniques, capture d’écran, logiciel&#10;&#10;Le contenu généré par l’IA peut être incorrect."/>
+            <wp:cNvGraphicFramePr>
+              <a:graphicFrameLocks xmlns:a="http://schemas.openxmlformats.org/drawingml/2006/main" noChangeAspect="1"/>
+            </wp:cNvGraphicFramePr>
+            <a:graphic xmlns:a="http://schemas.openxmlformats.org/drawingml/2006/main">
+              <a:graphicData uri="http://schemas.openxmlformats.org/drawingml/2006/picture">
+                <pic:pic xmlns:pic="http://schemas.openxmlformats.org/drawingml/2006/picture">
+                  <pic:nvPicPr>
+                    <pic:cNvPr id="1028805503" name="Image 1" descr="Une image contenant texte, Appareils électroniques, capture d’écran, logiciel&#10;&#10;Le contenu généré par l’IA peut être incorrect."/>
+                    <pic:cNvPicPr/>
+                  </pic:nvPicPr>
+                  <pic:blipFill>
+                    <a:blip r:embed="rId33"/>
+                    <a:stretch>
+                      <a:fillRect/>
+                    </a:stretch>
+                  </pic:blipFill>
+                  <pic:spPr>
+                    <a:xfrm>
+                      <a:off x="0" y="0"/>
+                      <a:ext cx="5506218" cy="4058216"/>
+                    </a:xfrm>
+                    <a:prstGeom prst="rect">
+                      <a:avLst/>
+                    </a:prstGeom>
+                  </pic:spPr>
+                </pic:pic>
+              </a:graphicData>
+            </a:graphic>
+          </wp:inline>
+        </w:drawing>
+      </w:r>
+    </w:p>
+    <w:p/>
+    <w:p>
+      <w:r>
+        <w:t>Sélectionner Pytest dans le menu indiqué pour obtenir le code fonctionnant avec ce que nous avions mis en place.</w:t>
+      </w:r>
+    </w:p>
+    <w:p>
+      <w:r>
+        <w:t>Il suffit maintenant de copier le code et lorsque vous l'exécuterez, toutes les actions que vous aviez faites auparavant sur la page sera reproduit.</w:t>
+      </w:r>
+    </w:p>
     <w:sectPr>
       <w:pgSz w:w="11906" w:h="16838"/>
       <w:pgMar w:top="1417" w:right="1417" w:bottom="1417" w:left="1417" w:header="708" w:footer="708" w:gutter="0"/>
@@ -3071,6 +6239,56 @@
     </w:sectPr>
   </w:body>
 </w:document>
+</file>
+
+<file path=word/endnotes.xml><?xml version="1.0" encoding="utf-8"?>
+<w:endnotes xmlns:wpc="http://schemas.microsoft.com/office/word/2010/wordprocessingCanvas" xmlns:cx="http://schemas.microsoft.com/office/drawing/2014/chartex" xmlns:cx1="http://schemas.microsoft.com/office/drawing/2015/9/8/chartex" xmlns:cx2="http://schemas.microsoft.com/office/drawing/2015/10/21/chartex" xmlns:cx3="http://schemas.microsoft.com/office/drawing/2016/5/9/chartex" xmlns:cx4="http://schemas.microsoft.com/office/drawing/2016/5/10/chartex" xmlns:cx5="http://schemas.microsoft.com/office/drawing/2016/5/11/chartex" xmlns:cx6="http://schemas.microsoft.com/office/drawing/2016/5/12/chartex" xmlns:cx7="http://schemas.microsoft.com/office/drawing/2016/5/13/chartex" xmlns:cx8="http://schemas.microsoft.com/office/drawing/2016/5/14/chartex" xmlns:mc="http://schemas.openxmlformats.org/markup-compatibility/2006" xmlns:aink="http://schemas.microsoft.com/office/drawing/2016/ink" xmlns:am3d="http://schemas.microsoft.com/office/drawing/2017/model3d" xmlns:o="urn:schemas-microsoft-com:office:office" xmlns:oel="http://schemas.microsoft.com/office/2019/extlst" xmlns:r="http://schemas.openxmlformats.org/officeDocument/2006/relationships" xmlns:m="http://schemas.openxmlformats.org/officeDocument/2006/math" xmlns:v="urn:schemas-microsoft-com:vml" xmlns:wp14="http://schemas.microsoft.com/office/word/2010/wordprocessingDrawing" xmlns:wp="http://schemas.openxmlformats.org/drawingml/2006/wordprocessingDrawing" xmlns:w10="urn:schemas-microsoft-com:office:word" xmlns:w="http://schemas.openxmlformats.org/wordprocessingml/2006/main" xmlns:w14="http://schemas.microsoft.com/office/word/2010/wordml" xmlns:w15="http://schemas.microsoft.com/office/word/2012/wordml" xmlns:w16cex="http://schemas.microsoft.com/office/word/2018/wordml/cex" xmlns:w16cid="http://schemas.microsoft.com/office/word/2016/wordml/cid" xmlns:w16="http://schemas.microsoft.com/office/word/2018/wordml" xmlns:w16du="http://schemas.microsoft.com/office/word/2023/wordml/word16du" xmlns:w16sdtdh="http://schemas.microsoft.com/office/word/2020/wordml/sdtdatahash" xmlns:w16sdtfl="http://schemas.microsoft.com/office/word/2024/wordml/sdtformatlock" xmlns:w16se="http://schemas.microsoft.com/office/word/2015/wordml/symex" xmlns:wpg="http://schemas.microsoft.com/office/word/2010/wordprocessingGroup" xmlns:wpi="http://schemas.microsoft.com/office/word/2010/wordprocessingInk" xmlns:wne="http://schemas.microsoft.com/office/word/2006/wordml" xmlns:wps="http://schemas.microsoft.com/office/word/2010/wordprocessingShape" mc:Ignorable="w14 w15 w16se w16cid w16 w16cex w16sdtdh w16sdtfl w16du wp14">
+  <w:endnote w:type="separator" w:id="-1">
+    <w:p>
+      <w:pPr>
+        <w:spacing w:after="0" w:line="240" w:lineRule="auto"/>
+      </w:pPr>
+      <w:r>
+        <w:separator/>
+      </w:r>
+    </w:p>
+  </w:endnote>
+  <w:endnote w:type="continuationSeparator" w:id="0">
+    <w:p>
+      <w:pPr>
+        <w:spacing w:after="0" w:line="240" w:lineRule="auto"/>
+      </w:pPr>
+      <w:r>
+        <w:continuationSeparator/>
+      </w:r>
+    </w:p>
+  </w:endnote>
+</w:endnotes>
+</file>
+
+<file path=word/footnotes.xml><?xml version="1.0" encoding="utf-8"?>
+<w:footnotes xmlns:wpc="http://schemas.microsoft.com/office/word/2010/wordprocessingCanvas" xmlns:cx="http://schemas.microsoft.com/office/drawing/2014/chartex" xmlns:cx1="http://schemas.microsoft.com/office/drawing/2015/9/8/chartex" xmlns:cx2="http://schemas.microsoft.com/office/drawing/2015/10/21/chartex" xmlns:cx3="http://schemas.microsoft.com/office/drawing/2016/5/9/chartex" xmlns:cx4="http://schemas.microsoft.com/office/drawing/2016/5/10/chartex" xmlns:cx5="http://schemas.microsoft.com/office/drawing/2016/5/11/chartex" xmlns:cx6="http://schemas.microsoft.com/office/drawing/2016/5/12/chartex" xmlns:cx7="http://schemas.microsoft.com/office/drawing/2016/5/13/chartex" xmlns:cx8="http://schemas.microsoft.com/office/drawing/2016/5/14/chartex" xmlns:mc="http://schemas.openxmlformats.org/markup-compatibility/2006" xmlns:aink="http://schemas.microsoft.com/office/drawing/2016/ink" xmlns:am3d="http://schemas.microsoft.com/office/drawing/2017/model3d" xmlns:o="urn:schemas-microsoft-com:office:office" xmlns:oel="http://schemas.microsoft.com/office/2019/extlst" xmlns:r="http://schemas.openxmlformats.org/officeDocument/2006/relationships" xmlns:m="http://schemas.openxmlformats.org/officeDocument/2006/math" xmlns:v="urn:schemas-microsoft-com:vml" xmlns:wp14="http://schemas.microsoft.com/office/word/2010/wordprocessingDrawing" xmlns:wp="http://schemas.openxmlformats.org/drawingml/2006/wordprocessingDrawing" xmlns:w10="urn:schemas-microsoft-com:office:word" xmlns:w="http://schemas.openxmlformats.org/wordprocessingml/2006/main" xmlns:w14="http://schemas.microsoft.com/office/word/2010/wordml" xmlns:w15="http://schemas.microsoft.com/office/word/2012/wordml" xmlns:w16cex="http://schemas.microsoft.com/office/word/2018/wordml/cex" xmlns:w16cid="http://schemas.microsoft.com/office/word/2016/wordml/cid" xmlns:w16="http://schemas.microsoft.com/office/word/2018/wordml" xmlns:w16du="http://schemas.microsoft.com/office/word/2023/wordml/word16du" xmlns:w16sdtdh="http://schemas.microsoft.com/office/word/2020/wordml/sdtdatahash" xmlns:w16sdtfl="http://schemas.microsoft.com/office/word/2024/wordml/sdtformatlock" xmlns:w16se="http://schemas.microsoft.com/office/word/2015/wordml/symex" xmlns:wpg="http://schemas.microsoft.com/office/word/2010/wordprocessingGroup" xmlns:wpi="http://schemas.microsoft.com/office/word/2010/wordprocessingInk" xmlns:wne="http://schemas.microsoft.com/office/word/2006/wordml" xmlns:wps="http://schemas.microsoft.com/office/word/2010/wordprocessingShape" mc:Ignorable="w14 w15 w16se w16cid w16 w16cex w16sdtdh w16sdtfl w16du wp14">
+  <w:footnote w:type="separator" w:id="-1">
+    <w:p>
+      <w:pPr>
+        <w:spacing w:after="0" w:line="240" w:lineRule="auto"/>
+      </w:pPr>
+      <w:r>
+        <w:separator/>
+      </w:r>
+    </w:p>
+  </w:footnote>
+  <w:footnote w:type="continuationSeparator" w:id="0">
+    <w:p>
+      <w:pPr>
+        <w:spacing w:after="0" w:line="240" w:lineRule="auto"/>
+      </w:pPr>
+      <w:r>
+        <w:continuationSeparator/>
+      </w:r>
+    </w:p>
+  </w:footnote>
+</w:footnotes>
 </file>
 
 <file path=word/numbering.xml><?xml version="1.0" encoding="utf-8"?>
@@ -3570,7 +6788,7 @@
   <w:style w:type="paragraph" w:default="1" w:styleId="Normal">
     <w:name w:val="Normal"/>
     <w:qFormat/>
-    <w:rsid w:val="00D00049"/>
+    <w:rsid w:val="00B90EB2"/>
   </w:style>
   <w:style w:type="paragraph" w:styleId="Titre1">
     <w:name w:val="heading 1"/>
@@ -3776,7 +6994,7 @@
     <w:uiPriority w:val="1"/>
     <w:semiHidden/>
     <w:unhideWhenUsed/>
-    <w:rsid w:val="00D00049"/>
+    <w:rsid w:val="00B90EB2"/>
   </w:style>
   <w:style w:type="table" w:default="1" w:styleId="TableauNormal">
     <w:name w:val="Normal Table"/>
@@ -3798,7 +7016,7 @@
     <w:uiPriority w:val="99"/>
     <w:semiHidden/>
     <w:unhideWhenUsed/>
-    <w:rsid w:val="00D00049"/>
+    <w:rsid w:val="00B90EB2"/>
   </w:style>
   <w:style w:type="character" w:customStyle="1" w:styleId="Titre1Car">
     <w:name w:val="Titre 1 Car"/>
@@ -4140,6 +7358,50 @@
       <w:shd w:val="clear" w:color="auto" w:fill="E1DFDD"/>
     </w:rPr>
   </w:style>
+  <w:style w:type="paragraph" w:styleId="En-tte">
+    <w:name w:val="header"/>
+    <w:basedOn w:val="Normal"/>
+    <w:link w:val="En-tteCar"/>
+    <w:uiPriority w:val="99"/>
+    <w:unhideWhenUsed/>
+    <w:rsid w:val="00FE4551"/>
+    <w:pPr>
+      <w:tabs>
+        <w:tab w:val="center" w:pos="4536"/>
+        <w:tab w:val="right" w:pos="9072"/>
+      </w:tabs>
+      <w:spacing w:after="0" w:line="240" w:lineRule="auto"/>
+    </w:pPr>
+  </w:style>
+  <w:style w:type="character" w:customStyle="1" w:styleId="En-tteCar">
+    <w:name w:val="En-tête Car"/>
+    <w:basedOn w:val="Policepardfaut"/>
+    <w:link w:val="En-tte"/>
+    <w:uiPriority w:val="99"/>
+    <w:rsid w:val="00FE4551"/>
+  </w:style>
+  <w:style w:type="paragraph" w:styleId="Pieddepage">
+    <w:name w:val="footer"/>
+    <w:basedOn w:val="Normal"/>
+    <w:link w:val="PieddepageCar"/>
+    <w:uiPriority w:val="99"/>
+    <w:unhideWhenUsed/>
+    <w:rsid w:val="00FE4551"/>
+    <w:pPr>
+      <w:tabs>
+        <w:tab w:val="center" w:pos="4536"/>
+        <w:tab w:val="right" w:pos="9072"/>
+      </w:tabs>
+      <w:spacing w:after="0" w:line="240" w:lineRule="auto"/>
+    </w:pPr>
+  </w:style>
+  <w:style w:type="character" w:customStyle="1" w:styleId="PieddepageCar">
+    <w:name w:val="Pied de page Car"/>
+    <w:basedOn w:val="Policepardfaut"/>
+    <w:link w:val="Pieddepage"/>
+    <w:uiPriority w:val="99"/>
+    <w:rsid w:val="00FE4551"/>
+  </w:style>
 </w:styles>
 </file>
 
@@ -4194,7 +7456,7 @@
       <inkml:brushProperty name="color" value="#E71224"/>
     </inkml:brush>
   </inkml:definitions>
-  <inkml:trace contextRef="#ctx0" brushRef="#br0">1 0 24575,'2'1'0,"0"-1"0,-1 0 0,1 1 0,0 0 0,0-1 0,-1 1 0,1 0 0,0 0 0,-1 0 0,1 0 0,-1 0 0,1 1 0,-1-1 0,0 0 0,0 1 0,1-1 0,-1 0 0,0 1 0,0 0 0,0-1 0,-1 1 0,1 0 0,0-1 0,0 1 0,-1 0 0,1 0 0,-1 0 0,0-1 0,1 3 0,5 56 0,-6-60 0,1 25 0,1 50 0,-9 92 0,7-166 0,-1 1 0,1 0 0,1 0 0,-1-1 0,0 1 0,0 0 0,1 0 0,-1-1 0,1 1 0,-1 0 0,1-1 0,0 1 0,0-1 0,0 1 0,0-1 0,0 1 0,0-1 0,0 0 0,0 1 0,0-1 0,1 0 0,-1 0 0,1 0 0,-1 0 0,1 0 0,-1 0 0,1 0 0,-1 0 0,1-1 0,0 1 0,-1-1 0,1 1 0,0-1 0,-1 0 0,1 0 0,0 1 0,2-1 0,12 1 0,-1 0 0,1-1 0,21-2 0,-13 0 0,460-1 0,-481 4 0,-1-1 0,0 0 0,1 0 0,-1 0 0,0 0 0,1-1 0,-1 1 0,0-1 0,0 1 0,1-1 0,-1 0 0,0 0 0,0 0 0,0 0 0,0 0 0,0 0 0,0-1 0,0 1 0,0 0 0,-1-1 0,1 0 0,0 1 0,-1-1 0,1 0 0,-1 0 0,2-4 0,-1-1 0,0 0 0,0 0 0,-1 0 0,0 0 0,-1-1 0,0 1 0,-1-12 0,1-16 0,1 1 0,1 0 0,7-34 0,-6 43-682,0-46-1,-3 54-6143</inkml:trace>
+  <inkml:trace contextRef="#ctx0" brushRef="#br0">1 0 24575,'2'1'0,"-1"-1"0,0 0 0,0 1 0,1 0 0,-1-1 0,0 1 0,1 0 0,-1-1 0,0 1 0,0 0 0,0 0 0,1 1 0,-2-1 0,1 0 0,0 1 0,0-1 0,0 0 0,0 0 0,0 1 0,-1-1 0,0 1 0,1 0 0,0-1 0,0 1 0,-1-1 0,0 1 0,0 0 0,0-1 0,1 3 0,4 51 0,-5-55 0,0 22 0,2 47 0,-7 84 0,5-152 0,-1 1 0,1 0 0,1 0 0,-1-2 0,0 2 0,0 0 0,0 0 0,0-1 0,1 1 0,-1 0 0,1-2 0,0 2 0,-1-1 0,1 1 0,0-1 0,0 1 0,-1-1 0,1 0 0,0 0 0,0 0 0,0 0 0,0 0 0,0 0 0,0 0 0,1 0 0,-2 0 0,2 0 0,-1 0 0,0-1 0,1 1 0,-1-1 0,0 1 0,1-1 0,-2 0 0,2 0 0,-1 0 0,2 0 0,9 1 0,0 0 0,0-1 0,16-2 0,-10 1 0,347-2 0,-363 4 0,-1-1 0,1 0 0,0 0 0,0 0 0,-1 0 0,1-1 0,0 1 0,-1-1 0,1 1 0,0-1 0,0 0 0,-1 0 0,1 0 0,-1 0 0,1 0 0,-1 1 0,1-2 0,-1 1 0,1 0 0,-1-1 0,0 0 0,1 1 0,-2-1 0,2 1 0,-1-1 0,1-4 0,-1 0 0,1-1 0,-1 1 0,0 0 0,0-1 0,-1 0 0,0 1 0,-1-12 0,1-14 0,1 1 0,0 0 0,6-32 0,-5 41-682,1-43-1,-3 49-6143</inkml:trace>
 </inkml:ink>
 </file>
 

</xml_diff>